<commit_message>
petite phrase en plus
</commit_message>
<xml_diff>
--- a/Compte rendu technique.docx
+++ b/Compte rendu technique.docx
@@ -743,23 +743,7 @@
         <w:t>décidé</w:t>
       </w:r>
       <w:r>
-        <w:t xml:space="preserve"> de créer </w:t>
-      </w:r>
-      <w:proofErr w:type="spellStart"/>
-      <w:r>
-        <w:t>header.php</w:t>
-      </w:r>
-      <w:proofErr w:type="spellEnd"/>
-      <w:r>
-        <w:t xml:space="preserve"> et </w:t>
-      </w:r>
-      <w:proofErr w:type="spellStart"/>
-      <w:r>
-        <w:t>footer.php</w:t>
-      </w:r>
-      <w:proofErr w:type="spellEnd"/>
-      <w:r>
-        <w:t xml:space="preserve"> afin d’</w:t>
+        <w:t xml:space="preserve"> de créer header.php et footer.php afin d’</w:t>
       </w:r>
       <w:r>
         <w:tab/>
@@ -824,11 +808,9 @@
       </w:r>
     </w:p>
     <w:p>
-      <w:proofErr w:type="spellStart"/>
       <w:r>
         <w:t>css</w:t>
       </w:r>
-      <w:proofErr w:type="spellEnd"/>
       <w:r>
         <w:t xml:space="preserve"> : </w:t>
       </w:r>
@@ -836,86 +818,25 @@
         <w:t>Malgré</w:t>
       </w:r>
       <w:r>
-        <w:t xml:space="preserve"> le </w:t>
-      </w:r>
-      <w:proofErr w:type="spellStart"/>
-      <w:r>
-        <w:t>css</w:t>
-      </w:r>
-      <w:proofErr w:type="spellEnd"/>
-      <w:r>
-        <w:t xml:space="preserve"> très performant de </w:t>
-      </w:r>
-      <w:proofErr w:type="spellStart"/>
-      <w:r>
-        <w:t>bootstrap</w:t>
-      </w:r>
-      <w:proofErr w:type="spellEnd"/>
-      <w:r>
-        <w:t xml:space="preserve"> déjà </w:t>
-      </w:r>
-      <w:proofErr w:type="spellStart"/>
-      <w:r>
-        <w:t>present</w:t>
-      </w:r>
-      <w:proofErr w:type="spellEnd"/>
-      <w:r>
-        <w:t xml:space="preserve"> dans le </w:t>
-      </w:r>
-      <w:proofErr w:type="gramStart"/>
-      <w:r>
-        <w:t>dossier</w:t>
-      </w:r>
-      <w:r>
-        <w:t xml:space="preserve"> ,</w:t>
-      </w:r>
-      <w:proofErr w:type="gramEnd"/>
-      <w:r>
-        <w:t xml:space="preserve"> nous avons </w:t>
-      </w:r>
-      <w:proofErr w:type="spellStart"/>
-      <w:r>
-        <w:t>du</w:t>
-      </w:r>
-      <w:proofErr w:type="spellEnd"/>
-      <w:r>
-        <w:t xml:space="preserve"> modifier le </w:t>
-      </w:r>
-      <w:proofErr w:type="spellStart"/>
-      <w:r>
-        <w:t>css</w:t>
-      </w:r>
-      <w:proofErr w:type="spellEnd"/>
-      <w:r>
-        <w:t xml:space="preserve"> sur </w:t>
+        <w:t xml:space="preserve"> le css très performant de bootstrap</w:t>
+      </w:r>
+      <w:r>
+        <w:t xml:space="preserve"> déjà present dans le dossier</w:t>
+      </w:r>
+      <w:r>
+        <w:t xml:space="preserve"> , nous avons du modifier le css sur </w:t>
       </w:r>
       <w:r>
         <w:t>certaines</w:t>
       </w:r>
       <w:r>
-        <w:t xml:space="preserve"> partie du site et le meilleur outils </w:t>
-      </w:r>
-      <w:proofErr w:type="spellStart"/>
-      <w:r>
-        <w:t>à</w:t>
-      </w:r>
-      <w:proofErr w:type="spellEnd"/>
-      <w:r>
-        <w:t xml:space="preserve"> été l’</w:t>
+        <w:t xml:space="preserve"> partie du site et le meilleur outils à été l’</w:t>
       </w:r>
       <w:r>
         <w:t>inspecteur</w:t>
       </w:r>
       <w:r>
-        <w:t xml:space="preserve"> d’élément dans </w:t>
-      </w:r>
-      <w:proofErr w:type="spellStart"/>
-      <w:r>
-        <w:t>google</w:t>
-      </w:r>
-      <w:proofErr w:type="spellEnd"/>
-      <w:r>
-        <w:t xml:space="preserve"> chrome :</w:t>
+        <w:t xml:space="preserve"> d’élément dans google chrome :</w:t>
       </w:r>
     </w:p>
     <w:p>
@@ -1083,31 +1004,10 @@
         <w:t xml:space="preserve"> open-source utilisé :</w:t>
       </w:r>
       <w:r>
-        <w:t xml:space="preserve"> </w:t>
-      </w:r>
-      <w:proofErr w:type="spellStart"/>
-      <w:proofErr w:type="gramStart"/>
-      <w:r>
-        <w:t>Bootstrap</w:t>
-      </w:r>
-      <w:proofErr w:type="spellEnd"/>
-      <w:r>
-        <w:t xml:space="preserve"> </w:t>
-      </w:r>
-      <w:r>
-        <w:t>.</w:t>
-      </w:r>
-      <w:proofErr w:type="gramEnd"/>
-      <w:r>
-        <w:t xml:space="preserve"> Développé par </w:t>
-      </w:r>
-      <w:proofErr w:type="spellStart"/>
-      <w:r>
-        <w:t>twiter</w:t>
-      </w:r>
-      <w:proofErr w:type="spellEnd"/>
-      <w:r>
-        <w:t xml:space="preserve"> cette </w:t>
+        <w:t xml:space="preserve"> Bootstrap </w:t>
+      </w:r>
+      <w:r>
+        <w:t xml:space="preserve">. Développé par twiter cette </w:t>
       </w:r>
       <w:r>
         <w:t>bibliothèque</w:t>
@@ -1121,11 +1021,9 @@
       <w:r>
         <w:t xml:space="preserve"> web. Il y avait 2 </w:t>
       </w:r>
-      <w:proofErr w:type="gramStart"/>
       <w:r>
         <w:t>intérêt</w:t>
       </w:r>
-      <w:proofErr w:type="gramEnd"/>
       <w:r>
         <w:t xml:space="preserve"> d’</w:t>
       </w:r>
@@ -1133,16 +1031,11 @@
         <w:t>utiliser</w:t>
       </w:r>
       <w:r>
-        <w:t xml:space="preserve"> cette </w:t>
-      </w:r>
-      <w:proofErr w:type="spellStart"/>
-      <w:r>
-        <w:t>b</w:t>
+        <w:t xml:space="preserve"> cette b</w:t>
       </w:r>
       <w:r>
         <w:t>ootstrap</w:t>
       </w:r>
-      <w:proofErr w:type="spellEnd"/>
       <w:r>
         <w:t> :</w:t>
       </w:r>
@@ -1227,18 +1120,10 @@
         <w:t xml:space="preserve"> JQuery</w:t>
       </w:r>
       <w:r>
-        <w:t xml:space="preserve"> allant avec </w:t>
-      </w:r>
-      <w:proofErr w:type="spellStart"/>
-      <w:r>
-        <w:t>B</w:t>
-      </w:r>
-      <w:r>
-        <w:t>ootstrap</w:t>
-      </w:r>
-      <w:proofErr w:type="spellEnd"/>
-      <w:r>
-        <w:t> : ce</w:t>
+        <w:t xml:space="preserve"> allant avec B</w:t>
+      </w:r>
+      <w:r>
+        <w:t>ootstrap : ce</w:t>
       </w:r>
       <w:r>
         <w:t>l</w:t>
@@ -1321,15 +1206,7 @@
         <w:t>api de G</w:t>
       </w:r>
       <w:r>
-        <w:t xml:space="preserve">oogle </w:t>
-      </w:r>
-      <w:proofErr w:type="spellStart"/>
-      <w:r>
-        <w:t>map</w:t>
-      </w:r>
-      <w:proofErr w:type="spellEnd"/>
-      <w:r>
-        <w:t> </w:t>
+        <w:t>oogle map </w:t>
       </w:r>
       <w:r>
         <w:t xml:space="preserve">pour </w:t>
@@ -1512,31 +1389,7 @@
         <w:t>données</w:t>
       </w:r>
       <w:r>
-        <w:t xml:space="preserve"> ou appris des fonctions </w:t>
-      </w:r>
-      <w:proofErr w:type="spellStart"/>
-      <w:r>
-        <w:t>php</w:t>
-      </w:r>
-      <w:proofErr w:type="spellEnd"/>
-      <w:r>
-        <w:t xml:space="preserve"> encore jamais utilisé (comme </w:t>
-      </w:r>
-      <w:proofErr w:type="spellStart"/>
-      <w:r>
-        <w:t>explode</w:t>
-      </w:r>
-      <w:proofErr w:type="spellEnd"/>
-      <w:r>
-        <w:t xml:space="preserve"> ou </w:t>
-      </w:r>
-      <w:proofErr w:type="spellStart"/>
-      <w:r>
-        <w:t>strlen</w:t>
-      </w:r>
-      <w:proofErr w:type="spellEnd"/>
-      <w:r>
-        <w:t>)</w:t>
+        <w:t xml:space="preserve"> ou appris des fonctions php encore jamais utilisé (comme explode ou strlen)</w:t>
       </w:r>
     </w:p>
     <w:p/>
@@ -1586,9 +1439,8 @@
           <w:szCs w:val="20"/>
           <w:shd w:val="clear" w:color="auto" w:fill="FFFFFF"/>
         </w:rPr>
-        <w:t xml:space="preserve"> grande force de </w:t>
-      </w:r>
-      <w:proofErr w:type="spellStart"/>
+        <w:t xml:space="preserve"> grande force de bootstrap est de fournir une grille pour générer des interfaces web « Responsive Design », qui s’adaptent donc parfaitement selon le type d’appareil utilisé (ordinateur, tablette, smartphone…).</w:t>
+      </w:r>
       <w:r>
         <w:rPr>
           <w:rFonts w:ascii="Arial" w:hAnsi="Arial" w:cs="Arial"/>
@@ -1597,9 +1449,8 @@
           <w:szCs w:val="20"/>
           <w:shd w:val="clear" w:color="auto" w:fill="FFFFFF"/>
         </w:rPr>
-        <w:t>bootstrap</w:t>
-      </w:r>
-      <w:proofErr w:type="spellEnd"/>
+        <w:t xml:space="preserve"> Nous avons pour ce faire appris à mettre </w:t>
+      </w:r>
       <w:r>
         <w:rPr>
           <w:rFonts w:ascii="Arial" w:hAnsi="Arial" w:cs="Arial"/>
@@ -1608,7 +1459,7 @@
           <w:szCs w:val="20"/>
           <w:shd w:val="clear" w:color="auto" w:fill="FFFFFF"/>
         </w:rPr>
-        <w:t xml:space="preserve"> est de fournir une grille pour générer des interfaces web « Responsive Design », qui s’adaptent donc parfaitement selon le type d’appareil utilisé (ordinateur, tablette, smartphone…).</w:t>
+        <w:t>réellement</w:t>
       </w:r>
       <w:r>
         <w:rPr>
@@ -1618,26 +1469,6 @@
           <w:szCs w:val="20"/>
           <w:shd w:val="clear" w:color="auto" w:fill="FFFFFF"/>
         </w:rPr>
-        <w:t xml:space="preserve"> Nous avons pour ce faire appris à mettre </w:t>
-      </w:r>
-      <w:r>
-        <w:rPr>
-          <w:rFonts w:ascii="Arial" w:hAnsi="Arial" w:cs="Arial"/>
-          <w:color w:val="333333"/>
-          <w:sz w:val="20"/>
-          <w:szCs w:val="20"/>
-          <w:shd w:val="clear" w:color="auto" w:fill="FFFFFF"/>
-        </w:rPr>
-        <w:t>réellement</w:t>
-      </w:r>
-      <w:r>
-        <w:rPr>
-          <w:rFonts w:ascii="Arial" w:hAnsi="Arial" w:cs="Arial"/>
-          <w:color w:val="333333"/>
-          <w:sz w:val="20"/>
-          <w:szCs w:val="20"/>
-          <w:shd w:val="clear" w:color="auto" w:fill="FFFFFF"/>
-        </w:rPr>
         <w:t xml:space="preserve"> un site en ligne puis testé  sur différente plateforme</w:t>
       </w:r>
     </w:p>
@@ -1645,13 +1476,8 @@
     <w:p/>
     <w:p>
       <w:r>
-        <w:t xml:space="preserve">Affichage sur </w:t>
-      </w:r>
-      <w:proofErr w:type="spellStart"/>
-      <w:r>
-        <w:t>ipad</w:t>
-      </w:r>
-      <w:proofErr w:type="spellEnd"/>
+        <w:t>Affichage sur ipad</w:t>
+      </w:r>
       <w:r>
         <w:tab/>
       </w:r>
@@ -1675,13 +1501,8 @@
       </w:r>
       <w:r>
         <w:tab/>
-        <w:t xml:space="preserve">Affichage sur </w:t>
-      </w:r>
-      <w:proofErr w:type="spellStart"/>
-      <w:r>
-        <w:t>iphone</w:t>
-      </w:r>
-      <w:proofErr w:type="spellEnd"/>
+        <w:t>Affichage sur iphone</w:t>
+      </w:r>
     </w:p>
     <w:p>
       <w:r>
@@ -1833,50 +1654,10 @@
         <w:t>différent</w:t>
       </w:r>
       <w:r>
-        <w:t xml:space="preserve"> navigateur : ie10</w:t>
-      </w:r>
-      <w:proofErr w:type="gramStart"/>
-      <w:r>
-        <w:t>,IE11,chrome40,</w:t>
-      </w:r>
-      <w:r>
-        <w:t>firefox30,safari</w:t>
-      </w:r>
-      <w:proofErr w:type="gramEnd"/>
-      <w:r>
-        <w:t xml:space="preserve"> ios7 </w:t>
-      </w:r>
-      <w:proofErr w:type="spellStart"/>
-      <w:r>
-        <w:t>ipad,safari</w:t>
-      </w:r>
-      <w:proofErr w:type="spellEnd"/>
-      <w:r>
-        <w:t xml:space="preserve"> io8 </w:t>
-      </w:r>
-      <w:proofErr w:type="spellStart"/>
-      <w:r>
-        <w:t>iphone</w:t>
-      </w:r>
-      <w:proofErr w:type="spellEnd"/>
-      <w:r>
-        <w:t xml:space="preserve">, </w:t>
-      </w:r>
-      <w:proofErr w:type="spellStart"/>
-      <w:r>
-        <w:t>samsung</w:t>
-      </w:r>
-      <w:proofErr w:type="spellEnd"/>
-      <w:r>
-        <w:t xml:space="preserve"> </w:t>
-      </w:r>
-      <w:proofErr w:type="spellStart"/>
-      <w:r>
-        <w:t>bertrand</w:t>
-      </w:r>
-      <w:proofErr w:type="spellEnd"/>
-      <w:r>
-        <w:t>.</w:t>
+        <w:t xml:space="preserve"> navigateur : ie10,IE11,chrome40,</w:t>
+      </w:r>
+      <w:r>
+        <w:t>firefox30,safari ios7 ipad,safari io8 iphone, samsung bertrand.</w:t>
       </w:r>
     </w:p>
     <w:p>
@@ -1900,29 +1681,13 @@
         <w:t>MySQL</w:t>
       </w:r>
       <w:r>
-        <w:t xml:space="preserve"> </w:t>
-      </w:r>
-      <w:proofErr w:type="spellStart"/>
-      <w:r>
-        <w:t>workbench</w:t>
-      </w:r>
-      <w:proofErr w:type="spellEnd"/>
-      <w:r>
-        <w:t xml:space="preserve"> afin de créer notre base de donnée</w:t>
+        <w:t xml:space="preserve"> workbench afin de créer notre base de donnée</w:t>
       </w:r>
       <w:r>
         <w:t>s</w:t>
       </w:r>
       <w:r>
-        <w:t xml:space="preserve">. Une fois d’accord sur le fonctionnement de la base nous avons généré un script et utilisé dans </w:t>
-      </w:r>
-      <w:proofErr w:type="spellStart"/>
-      <w:r>
-        <w:t>phpmyadmin</w:t>
-      </w:r>
-      <w:proofErr w:type="spellEnd"/>
-      <w:r>
-        <w:t>.</w:t>
+        <w:t>. Une fois d’accord sur le fonctionnement de la base nous avons généré un script et utilisé dans phpmyadmin.</w:t>
       </w:r>
     </w:p>
     <w:p>
@@ -2006,6 +1771,13 @@
       </w:r>
     </w:p>
     <w:p>
+      <w:pPr>
+        <w:pStyle w:val="Paragraphedeliste"/>
+        <w:numPr>
+          <w:ilvl w:val="0"/>
+          <w:numId w:val="1"/>
+        </w:numPr>
+      </w:pPr>
       <w:r>
         <w:t xml:space="preserve">La sécurisation du paiement : nous avons </w:t>
       </w:r>
@@ -2014,170 +1786,156 @@
       </w:r>
       <w:r>
         <w:t xml:space="preserve"> à regarder le code pour le paiement en ligne, mais dans la plupart des cas c’est une plateforme bancaire qui s’adapte au site.</w:t>
+      </w:r>
+    </w:p>
+    <w:p>
+      <w:r>
+        <w:t xml:space="preserve">Pour le moment nous ne </w:t>
+      </w:r>
+      <w:r>
+        <w:t>vérifions</w:t>
+      </w:r>
+      <w:r>
+        <w:t xml:space="preserve"> que le format de la carte. Nous avons essayé de comprendre le contrôle du check digit mais c’était assez compliqué.</w:t>
+      </w:r>
+    </w:p>
+    <w:p/>
+    <w:p>
+      <w:pPr>
+        <w:pStyle w:val="Paragraphedeliste"/>
+        <w:numPr>
+          <w:ilvl w:val="0"/>
+          <w:numId w:val="1"/>
+        </w:numPr>
+      </w:pPr>
+      <w:r>
+        <w:t xml:space="preserve">Poursuivre le </w:t>
+      </w:r>
+      <w:r>
+        <w:t>modèle</w:t>
+      </w:r>
+      <w:r>
+        <w:t xml:space="preserve"> mvc : nous avons </w:t>
+      </w:r>
+      <w:r>
+        <w:t>essayé</w:t>
+      </w:r>
+      <w:r>
+        <w:t xml:space="preserve"> au maximum de suivre un </w:t>
+      </w:r>
+      <w:r>
+        <w:t>modèle</w:t>
+      </w:r>
+      <w:r>
+        <w:t xml:space="preserve"> mvc pour coder le site (les </w:t>
+      </w:r>
+      <w:r>
+        <w:t>fonctions</w:t>
+      </w:r>
+      <w:r>
+        <w:t xml:space="preserve"> se trouve</w:t>
+      </w:r>
+      <w:r>
+        <w:t>nt</w:t>
+      </w:r>
+      <w:r>
+        <w:t xml:space="preserve"> dans un dossier model), et la vue se trouve </w:t>
+      </w:r>
+      <w:r>
+        <w:t>à</w:t>
+      </w:r>
+      <w:r>
+        <w:t xml:space="preserve"> l’</w:t>
+      </w:r>
+      <w:r>
+        <w:t>extérieur</w:t>
+      </w:r>
+      <w:r>
+        <w:t>.</w:t>
+      </w:r>
+    </w:p>
+    <w:p>
+      <w:pPr>
+        <w:pStyle w:val="Paragraphedeliste"/>
+        <w:numPr>
+          <w:ilvl w:val="0"/>
+          <w:numId w:val="1"/>
+        </w:numPr>
+      </w:pPr>
+      <w:r>
+        <w:t xml:space="preserve">Certaine </w:t>
+      </w:r>
+      <w:r>
+        <w:t>des pages</w:t>
+      </w:r>
+      <w:r>
+        <w:t xml:space="preserve"> php que nous </w:t>
+      </w:r>
+      <w:r>
+        <w:t>avons</w:t>
+      </w:r>
+      <w:r>
+        <w:t xml:space="preserve"> </w:t>
+      </w:r>
+      <w:r>
+        <w:t>conçu</w:t>
+      </w:r>
+      <w:r>
+        <w:t xml:space="preserve"> pourrait </w:t>
+      </w:r>
+      <w:r>
+        <w:t>ê</w:t>
+      </w:r>
+      <w:r>
+        <w:t xml:space="preserve">tre transformé en fonction et se retrouver dans le dossier </w:t>
+      </w:r>
+      <w:r>
+        <w:t>modèle</w:t>
+      </w:r>
+      <w:r>
+        <w:t>.</w:t>
+      </w:r>
+    </w:p>
+    <w:p>
+      <w:r>
+        <w:t>Carrousel mis en place dans article.php mais eu le temps d’implémenter une fonction qui va chercher différentes images pour le même produit.</w:t>
+      </w:r>
+    </w:p>
+    <w:p>
+      <w:pPr>
+        <w:pStyle w:val="Paragraphedeliste"/>
+        <w:numPr>
+          <w:ilvl w:val="0"/>
+          <w:numId w:val="1"/>
+        </w:numPr>
+      </w:pPr>
+      <w:r>
+        <w:t>Déjà fonctionnel mais amélioration du responsive pour les petites résolutions (smartphone), et pour les non-voyants.</w:t>
       </w:r>
       <w:bookmarkStart w:id="0" w:name="_GoBack"/>
       <w:bookmarkEnd w:id="0"/>
     </w:p>
     <w:p>
       <w:r>
-        <w:t xml:space="preserve">Pour le moment nous ne </w:t>
-      </w:r>
-      <w:r>
-        <w:t>vérifions</w:t>
-      </w:r>
-      <w:r>
-        <w:t xml:space="preserve"> que le format de la carte. Nous avons essayé de comprendre le contrôle du check digit mais c’était assez compliqué.</w:t>
-      </w:r>
-    </w:p>
-    <w:p/>
-    <w:p>
-      <w:r>
-        <w:t xml:space="preserve">Poursuivre le </w:t>
-      </w:r>
-      <w:r>
-        <w:t>modèle</w:t>
-      </w:r>
-      <w:r>
-        <w:t xml:space="preserve"> </w:t>
-      </w:r>
-      <w:proofErr w:type="spellStart"/>
-      <w:r>
-        <w:t>mvc</w:t>
-      </w:r>
-      <w:proofErr w:type="spellEnd"/>
-      <w:r>
-        <w:t xml:space="preserve"> : nous avons </w:t>
-      </w:r>
-      <w:r>
-        <w:t>essayé</w:t>
-      </w:r>
-      <w:r>
-        <w:t xml:space="preserve"> au maximum de suivre un </w:t>
-      </w:r>
-      <w:r>
-        <w:t>modèle</w:t>
-      </w:r>
-      <w:r>
-        <w:t xml:space="preserve"> </w:t>
-      </w:r>
-      <w:proofErr w:type="spellStart"/>
-      <w:r>
-        <w:t>mvc</w:t>
-      </w:r>
-      <w:proofErr w:type="spellEnd"/>
-      <w:r>
-        <w:t xml:space="preserve"> pour coder le site (les </w:t>
-      </w:r>
-      <w:r>
-        <w:t>fonctions</w:t>
-      </w:r>
-      <w:r>
-        <w:t xml:space="preserve"> se trouve</w:t>
-      </w:r>
-      <w:r>
-        <w:t>nt</w:t>
-      </w:r>
-      <w:r>
-        <w:t xml:space="preserve"> dans un dossier model), et la vue se trouve </w:t>
+        <w:t xml:space="preserve">Pour conclure nous avons pris beaucoup de plaisir </w:t>
       </w:r>
       <w:r>
         <w:t>à</w:t>
       </w:r>
       <w:r>
-        <w:t xml:space="preserve"> l’</w:t>
-      </w:r>
-      <w:r>
-        <w:t>extérieur</w:t>
-      </w:r>
-      <w:r>
-        <w:t>.</w:t>
-      </w:r>
-    </w:p>
-    <w:p>
-      <w:r>
-        <w:t xml:space="preserve">Certaine </w:t>
-      </w:r>
-      <w:r>
-        <w:t>des pages</w:t>
-      </w:r>
-      <w:r>
-        <w:t xml:space="preserve"> </w:t>
-      </w:r>
-      <w:proofErr w:type="spellStart"/>
-      <w:r>
-        <w:t>php</w:t>
-      </w:r>
-      <w:proofErr w:type="spellEnd"/>
-      <w:r>
-        <w:t xml:space="preserve"> que nous </w:t>
-      </w:r>
-      <w:r>
-        <w:t>avons</w:t>
-      </w:r>
-      <w:r>
-        <w:t xml:space="preserve"> </w:t>
-      </w:r>
-      <w:r>
-        <w:t>conçu</w:t>
-      </w:r>
-      <w:r>
-        <w:t xml:space="preserve"> pourrait </w:t>
-      </w:r>
-      <w:r>
-        <w:t>ê</w:t>
-      </w:r>
-      <w:r>
-        <w:t xml:space="preserve">tre transformé en fonction et se retrouver dans le dossier </w:t>
-      </w:r>
-      <w:r>
-        <w:t>modèle</w:t>
-      </w:r>
-      <w:r>
-        <w:t>.</w:t>
-      </w:r>
-    </w:p>
-    <w:p>
-      <w:r>
-        <w:t xml:space="preserve">Carrousel mis en place dans </w:t>
-      </w:r>
-      <w:proofErr w:type="spellStart"/>
-      <w:r>
-        <w:t>article.php</w:t>
-      </w:r>
-      <w:proofErr w:type="spellEnd"/>
-      <w:r>
-        <w:t xml:space="preserve"> mais eu le temps d’implémenter une fonction qui va chercher différentes images pour le même produit.</w:t>
-      </w:r>
-    </w:p>
-    <w:p>
-      <w:r>
-        <w:t xml:space="preserve">Pour conclure nous avons pris beaucoup de plaisir </w:t>
+        <w:t xml:space="preserve"> mener ce projet </w:t>
       </w:r>
       <w:r>
         <w:t>à</w:t>
       </w:r>
       <w:r>
-        <w:t xml:space="preserve"> mener ce projet </w:t>
-      </w:r>
-      <w:r>
-        <w:t>à</w:t>
-      </w:r>
-      <w:r>
         <w:t xml:space="preserve"> terme, c’était pour nous la grande oc</w:t>
       </w:r>
       <w:r>
-        <w:t xml:space="preserve">casion de se familiariser avec </w:t>
-      </w:r>
-      <w:proofErr w:type="spellStart"/>
-      <w:r>
-        <w:t>B</w:t>
-      </w:r>
-      <w:r>
-        <w:t>ootstrap</w:t>
-      </w:r>
-      <w:proofErr w:type="spellEnd"/>
-      <w:r>
-        <w:t xml:space="preserve"> dont la connaissance est une valeur ajouté sur notre lieu de travail. </w:t>
+        <w:t>casion de se familiariser avec B</w:t>
+      </w:r>
+      <w:r>
+        <w:t xml:space="preserve">ootstrap dont la connaissance est une valeur ajouté sur notre lieu de travail. </w:t>
       </w:r>
     </w:p>
     <w:p>

</xml_diff>

<commit_message>
Corrections minimes mise en pages et tournures de phrases ...
</commit_message>
<xml_diff>
--- a/Compte rendu technique.docx
+++ b/Compte rendu technique.docx
@@ -605,6 +605,14 @@
           </w:r>
         </w:p>
         <w:p>
+          <w:pPr>
+            <w:rPr>
+              <w:noProof/>
+              <w:lang w:eastAsia="fr-FR"/>
+            </w:rPr>
+          </w:pPr>
+        </w:p>
+        <w:p>
           <w:r>
             <w:rPr>
               <w:noProof/>
@@ -614,13 +622,13 @@
               <wp:anchor distT="0" distB="0" distL="114300" distR="114300" simplePos="0" relativeHeight="251662336" behindDoc="0" locked="0" layoutInCell="1" allowOverlap="1" wp14:anchorId="758FA442" wp14:editId="229D74BC">
                 <wp:simplePos x="0" y="0"/>
                 <wp:positionH relativeFrom="margin">
-                  <wp:posOffset>122460</wp:posOffset>
+                  <wp:posOffset>119380</wp:posOffset>
                 </wp:positionH>
                 <wp:positionV relativeFrom="margin">
-                  <wp:posOffset>2455828</wp:posOffset>
+                  <wp:posOffset>2453005</wp:posOffset>
                 </wp:positionV>
-                <wp:extent cx="5760720" cy="2856230"/>
-                <wp:effectExtent l="0" t="0" r="0" b="0"/>
+                <wp:extent cx="5760720" cy="2733675"/>
+                <wp:effectExtent l="0" t="0" r="0" b="9525"/>
                 <wp:wrapSquare wrapText="bothSides"/>
                 <wp:docPr id="10" name="Image 5"/>
                 <wp:cNvGraphicFramePr>
@@ -643,13 +651,13 @@
                             </a:ext>
                           </a:extLst>
                         </a:blip>
-                        <a:srcRect t="15784" r="1513" b="-2662"/>
+                        <a:srcRect t="15784" r="1513" b="1066"/>
                         <a:stretch/>
                       </pic:blipFill>
                       <pic:spPr bwMode="auto">
                         <a:xfrm>
                           <a:off x="0" y="0"/>
-                          <a:ext cx="5760720" cy="2856230"/>
+                          <a:ext cx="5760720" cy="2733675"/>
                         </a:xfrm>
                         <a:prstGeom prst="rect">
                           <a:avLst/>
@@ -720,17 +728,27 @@
       <w:pPr>
         <w:rPr>
           <w:b/>
+          <w:u w:val="single"/>
         </w:rPr>
       </w:pPr>
       <w:r>
         <w:rPr>
           <w:b/>
+          <w:u w:val="single"/>
         </w:rPr>
         <w:t>Mise en page standard</w:t>
       </w:r>
       <w:r>
         <w:rPr>
           <w:b/>
+          <w:u w:val="single"/>
+        </w:rPr>
+        <w:t>isée</w:t>
+      </w:r>
+      <w:r>
+        <w:rPr>
+          <w:b/>
+          <w:u w:val="single"/>
         </w:rPr>
         <w:t> :</w:t>
       </w:r>
@@ -743,17 +761,31 @@
         <w:t>décidé</w:t>
       </w:r>
       <w:r>
-        <w:t xml:space="preserve"> de créer header.php et footer.php afin d’</w:t>
-      </w:r>
-      <w:r>
-        <w:tab/>
+        <w:t xml:space="preserve"> de créer</w:t>
+      </w:r>
+      <w:r>
+        <w:t xml:space="preserve"> les pages</w:t>
+      </w:r>
+      <w:r>
+        <w:t xml:space="preserve"> h</w:t>
+      </w:r>
+      <w:r>
+        <w:t>eader.php et footer.php afin d’</w:t>
+      </w:r>
+      <w:r>
         <w:t xml:space="preserve">avoir le </w:t>
       </w:r>
       <w:r>
         <w:t>même</w:t>
       </w:r>
       <w:r>
-        <w:t xml:space="preserve"> standard sur toute </w:t>
+        <w:t xml:space="preserve"> standard</w:t>
+      </w:r>
+      <w:r>
+        <w:t xml:space="preserve"> récurrent</w:t>
+      </w:r>
+      <w:r>
+        <w:t xml:space="preserve"> sur toute </w:t>
       </w:r>
       <w:r>
         <w:t>les</w:t>
@@ -767,49 +799,55 @@
       <w:pPr>
         <w:rPr>
           <w:b/>
+          <w:u w:val="single"/>
         </w:rPr>
       </w:pPr>
       <w:r>
         <w:rPr>
           <w:b/>
+          <w:u w:val="single"/>
         </w:rPr>
         <w:t xml:space="preserve">Relation entre </w:t>
       </w:r>
       <w:r>
         <w:rPr>
           <w:b/>
-        </w:rPr>
-        <w:t>les différentes pages</w:t>
-      </w:r>
-      <w:r>
+          <w:u w:val="single"/>
+        </w:rPr>
+        <w:t>les différentes pages :</w:t>
+      </w:r>
+    </w:p>
+    <w:p>
+      <w:r>
+        <w:t>Faire un schéma</w:t>
+      </w:r>
+    </w:p>
+    <w:p/>
+    <w:p>
+      <w:pPr>
         <w:rPr>
           <w:b/>
-        </w:rPr>
-        <w:t> :</w:t>
-      </w:r>
-    </w:p>
-    <w:p>
-      <w:r>
-        <w:t>Faire un schéma</w:t>
-      </w:r>
-    </w:p>
-    <w:p/>
-    <w:p>
-      <w:pPr>
+          <w:u w:val="single"/>
+        </w:rPr>
+      </w:pPr>
+      <w:r>
         <w:rPr>
           <w:b/>
-        </w:rPr>
-      </w:pPr>
+          <w:u w:val="single"/>
+        </w:rPr>
+        <w:t>Technologies utilisé</w:t>
+      </w:r>
       <w:r>
         <w:rPr>
           <w:b/>
-        </w:rPr>
-        <w:t>Technologies utilisé</w:t>
-      </w:r>
-    </w:p>
-    <w:p>
-      <w:r>
-        <w:t>css</w:t>
+          <w:u w:val="single"/>
+        </w:rPr>
+        <w:t>es :</w:t>
+      </w:r>
+    </w:p>
+    <w:p>
+      <w:r>
+        <w:t>CSS</w:t>
       </w:r>
       <w:r>
         <w:t xml:space="preserve"> : </w:t>
@@ -818,25 +856,85 @@
         <w:t>Malgré</w:t>
       </w:r>
       <w:r>
-        <w:t xml:space="preserve"> le css très performant de bootstrap</w:t>
-      </w:r>
-      <w:r>
-        <w:t xml:space="preserve"> déjà present dans le dossier</w:t>
-      </w:r>
-      <w:r>
-        <w:t xml:space="preserve"> , nous avons du modifier le css sur </w:t>
+        <w:t xml:space="preserve"> le CSS </w:t>
+      </w:r>
+      <w:r>
+        <w:t xml:space="preserve">très performant de </w:t>
+      </w:r>
+      <w:r>
+        <w:t>Bootstrap</w:t>
+      </w:r>
+      <w:r>
+        <w:t xml:space="preserve"> déjà </w:t>
+      </w:r>
+      <w:r>
+        <w:t>présent</w:t>
+      </w:r>
+      <w:r>
+        <w:t xml:space="preserve"> dans le </w:t>
+      </w:r>
+      <w:r>
+        <w:t>dossier,</w:t>
+      </w:r>
+      <w:r>
+        <w:t xml:space="preserve"> nous avons </w:t>
+      </w:r>
+      <w:r>
+        <w:t xml:space="preserve">dû </w:t>
+      </w:r>
+      <w:r>
+        <w:t xml:space="preserve">le </w:t>
+      </w:r>
+      <w:r>
+        <w:t xml:space="preserve">modifier </w:t>
+      </w:r>
+      <w:r>
+        <w:t xml:space="preserve">sur </w:t>
       </w:r>
       <w:r>
         <w:t>certaines</w:t>
       </w:r>
       <w:r>
-        <w:t xml:space="preserve"> partie du site et le meilleur outils à été l’</w:t>
+        <w:t xml:space="preserve"> partie</w:t>
+      </w:r>
+      <w:r>
+        <w:t>s</w:t>
+      </w:r>
+      <w:r>
+        <w:t xml:space="preserve"> du site et </w:t>
+      </w:r>
+      <w:r>
+        <w:t>notre</w:t>
+      </w:r>
+      <w:r>
+        <w:t xml:space="preserve"> meilleur outil</w:t>
+      </w:r>
+      <w:r>
+        <w:t xml:space="preserve"> </w:t>
+      </w:r>
+      <w:r>
+        <w:t>fut</w:t>
+      </w:r>
+      <w:r>
+        <w:t xml:space="preserve"> l’</w:t>
       </w:r>
       <w:r>
         <w:t>inspecteur</w:t>
       </w:r>
       <w:r>
-        <w:t xml:space="preserve"> d’élément dans google chrome :</w:t>
+        <w:t xml:space="preserve"> d’élément de</w:t>
+      </w:r>
+      <w:r>
+        <w:t xml:space="preserve"> </w:t>
+      </w:r>
+      <w:r>
+        <w:t>Google</w:t>
+      </w:r>
+      <w:r>
+        <w:t xml:space="preserve"> C</w:t>
+      </w:r>
+      <w:r>
+        <w:t>hrome </w:t>
       </w:r>
     </w:p>
     <w:p>
@@ -891,7 +989,13 @@
     </w:p>
     <w:p>
       <w:r>
-        <w:t>Cela permet de tester en direct l’effet d’une modification</w:t>
+        <w:t xml:space="preserve">Cela permet de tester </w:t>
+      </w:r>
+      <w:r>
+        <w:t>immédiatement</w:t>
+      </w:r>
+      <w:r>
+        <w:t xml:space="preserve"> l’effet d’une modification</w:t>
       </w:r>
     </w:p>
     <w:p>
@@ -901,9 +1005,30 @@
           <w:lang w:eastAsia="fr-FR"/>
         </w:rPr>
         <w:drawing>
-          <wp:inline distT="0" distB="0" distL="0" distR="0">
-            <wp:extent cx="486383" cy="301845"/>
-            <wp:effectExtent l="0" t="0" r="9525" b="3175"/>
+          <wp:anchor distT="0" distB="0" distL="114300" distR="114300" simplePos="0" relativeHeight="251665408" behindDoc="1" locked="0" layoutInCell="1" allowOverlap="1" wp14:anchorId="4605D623" wp14:editId="68F4DFFE">
+            <wp:simplePos x="0" y="0"/>
+            <wp:positionH relativeFrom="column">
+              <wp:posOffset>-3175</wp:posOffset>
+            </wp:positionH>
+            <wp:positionV relativeFrom="paragraph">
+              <wp:posOffset>78105</wp:posOffset>
+            </wp:positionV>
+            <wp:extent cx="796925" cy="494564"/>
+            <wp:effectExtent l="0" t="0" r="3175" b="0"/>
+            <wp:wrapTight wrapText="bothSides">
+              <wp:wrapPolygon edited="0">
+                <wp:start x="2582" y="1666"/>
+                <wp:lineTo x="0" y="8329"/>
+                <wp:lineTo x="0" y="12494"/>
+                <wp:lineTo x="2065" y="16658"/>
+                <wp:lineTo x="2582" y="19157"/>
+                <wp:lineTo x="14974" y="19157"/>
+                <wp:lineTo x="21170" y="14992"/>
+                <wp:lineTo x="21170" y="3332"/>
+                <wp:lineTo x="18588" y="1666"/>
+                <wp:lineTo x="2582" y="1666"/>
+              </wp:wrapPolygon>
+            </wp:wrapTight>
             <wp:docPr id="2" name="Image 2"/>
             <wp:cNvGraphicFramePr>
               <a:graphicFrameLocks xmlns:a="http://schemas.openxmlformats.org/drawingml/2006/main" noChangeAspect="1"/>
@@ -930,7 +1055,7 @@
                   <pic:spPr>
                     <a:xfrm>
                       <a:off x="0" y="0"/>
-                      <a:ext cx="522968" cy="324549"/>
+                      <a:ext cx="796925" cy="494564"/>
                     </a:xfrm>
                     <a:prstGeom prst="rect">
                       <a:avLst/>
@@ -939,13 +1064,19 @@
                 </pic:pic>
               </a:graphicData>
             </a:graphic>
-          </wp:inline>
+          </wp:anchor>
         </w:drawing>
       </w:r>
-      <w:r>
-        <w:t>Pour le travail collaboratif : git</w:t>
-      </w:r>
-    </w:p>
+    </w:p>
+    <w:p>
+      <w:r>
+        <w:t>Pour le travail collaboratif </w:t>
+      </w:r>
+      <w:r>
+        <w:t>et distant nous avons utilisé le logiciel SourceTree</w:t>
+      </w:r>
+    </w:p>
+    <w:p/>
     <w:p>
       <w:r>
         <w:rPr>
@@ -953,9 +1084,25 @@
           <w:lang w:eastAsia="fr-FR"/>
         </w:rPr>
         <w:drawing>
-          <wp:inline distT="0" distB="0" distL="0" distR="0">
-            <wp:extent cx="272375" cy="272375"/>
+          <wp:anchor distT="0" distB="0" distL="114300" distR="114300" simplePos="0" relativeHeight="251666432" behindDoc="1" locked="0" layoutInCell="1" allowOverlap="1">
+            <wp:simplePos x="0" y="0"/>
+            <wp:positionH relativeFrom="column">
+              <wp:posOffset>-4445</wp:posOffset>
+            </wp:positionH>
+            <wp:positionV relativeFrom="paragraph">
+              <wp:posOffset>635</wp:posOffset>
+            </wp:positionV>
+            <wp:extent cx="552450" cy="552450"/>
             <wp:effectExtent l="0" t="0" r="0" b="0"/>
+            <wp:wrapTight wrapText="bothSides">
+              <wp:wrapPolygon edited="0">
+                <wp:start x="0" y="0"/>
+                <wp:lineTo x="0" y="20855"/>
+                <wp:lineTo x="20855" y="20855"/>
+                <wp:lineTo x="20855" y="0"/>
+                <wp:lineTo x="0" y="0"/>
+              </wp:wrapPolygon>
+            </wp:wrapTight>
             <wp:docPr id="3" name="Image 3"/>
             <wp:cNvGraphicFramePr>
               <a:graphicFrameLocks xmlns:a="http://schemas.openxmlformats.org/drawingml/2006/main" noChangeAspect="1"/>
@@ -982,7 +1129,7 @@
                   <pic:spPr>
                     <a:xfrm>
                       <a:off x="0" y="0"/>
-                      <a:ext cx="283441" cy="283441"/>
+                      <a:ext cx="552450" cy="552450"/>
                     </a:xfrm>
                     <a:prstGeom prst="rect">
                       <a:avLst/>
@@ -991,23 +1138,38 @@
                 </pic:pic>
               </a:graphicData>
             </a:graphic>
-          </wp:inline>
+          </wp:anchor>
         </w:drawing>
       </w:r>
       <w:r>
-        <w:t xml:space="preserve"> </w:t>
-      </w:r>
-      <w:r>
-        <w:t>Bibliothèque</w:t>
-      </w:r>
-      <w:r>
-        <w:t xml:space="preserve"> open-source utilisé :</w:t>
-      </w:r>
-      <w:r>
-        <w:t xml:space="preserve"> Bootstrap </w:t>
-      </w:r>
-      <w:r>
-        <w:t xml:space="preserve">. Développé par twiter cette </w:t>
+        <w:t>Nous avons également utilisés la b</w:t>
+      </w:r>
+      <w:r>
+        <w:t>ibliothèque</w:t>
+      </w:r>
+      <w:r>
+        <w:t xml:space="preserve"> open-source </w:t>
+      </w:r>
+      <w:r>
+        <w:t>Bootstrap</w:t>
+      </w:r>
+      <w:r>
+        <w:t>. Développé</w:t>
+      </w:r>
+      <w:r>
+        <w:t>e</w:t>
+      </w:r>
+      <w:r>
+        <w:t xml:space="preserve"> par </w:t>
+      </w:r>
+      <w:r>
+        <w:t>T</w:t>
+      </w:r>
+      <w:r>
+        <w:t>witter</w:t>
+      </w:r>
+      <w:r>
+        <w:t xml:space="preserve"> cette </w:t>
       </w:r>
       <w:r>
         <w:t>bibliothèque</w:t>
@@ -1022,7 +1184,7 @@
         <w:t xml:space="preserve"> web. Il y avait 2 </w:t>
       </w:r>
       <w:r>
-        <w:t>intérêt</w:t>
+        <w:t>intérêts</w:t>
       </w:r>
       <w:r>
         <w:t xml:space="preserve"> d’</w:t>
@@ -1031,10 +1193,10 @@
         <w:t>utiliser</w:t>
       </w:r>
       <w:r>
-        <w:t xml:space="preserve"> cette b</w:t>
-      </w:r>
-      <w:r>
-        <w:t>ootstrap</w:t>
+        <w:t xml:space="preserve"> cette </w:t>
+      </w:r>
+      <w:r>
+        <w:t>librairie</w:t>
       </w:r>
       <w:r>
         <w:t> :</w:t>
@@ -1049,7 +1211,10 @@
         </w:numPr>
       </w:pPr>
       <w:r>
-        <w:t>Totalement responsive design</w:t>
+        <w:t>Conception t</w:t>
+      </w:r>
+      <w:r>
+        <w:t>otalement responsive design</w:t>
       </w:r>
     </w:p>
     <w:p>
@@ -1061,20 +1226,60 @@
         </w:numPr>
       </w:pPr>
       <w:r>
-        <w:t>Commence à être utilisé dans notre entreprise et permet de nous former</w:t>
+        <w:t>Cette dernière c</w:t>
+      </w:r>
+      <w:r>
+        <w:t>ommence à être utilisé</w:t>
+      </w:r>
+      <w:r>
+        <w:t>e</w:t>
+      </w:r>
+      <w:r>
+        <w:t xml:space="preserve"> dans notre entreprise et </w:t>
+      </w:r>
+      <w:r>
+        <w:t>cela a permis</w:t>
+      </w:r>
+      <w:r>
+        <w:t xml:space="preserve"> de nous former</w:t>
       </w:r>
     </w:p>
     <w:p/>
     <w:p>
+      <w:pPr>
+        <w:jc w:val="center"/>
+      </w:pPr>
       <w:r>
         <w:rPr>
           <w:noProof/>
           <w:lang w:eastAsia="fr-FR"/>
         </w:rPr>
         <w:drawing>
-          <wp:inline distT="0" distB="0" distL="0" distR="0">
-            <wp:extent cx="797350" cy="194553"/>
-            <wp:effectExtent l="0" t="0" r="3175" b="0"/>
+          <wp:anchor distT="0" distB="0" distL="114300" distR="114300" simplePos="0" relativeHeight="251667456" behindDoc="1" locked="0" layoutInCell="1" allowOverlap="1" wp14:anchorId="167628FD" wp14:editId="4E0F30A0">
+            <wp:simplePos x="0" y="0"/>
+            <wp:positionH relativeFrom="column">
+              <wp:posOffset>-26670</wp:posOffset>
+            </wp:positionH>
+            <wp:positionV relativeFrom="paragraph">
+              <wp:posOffset>33655</wp:posOffset>
+            </wp:positionV>
+            <wp:extent cx="1249045" cy="438150"/>
+            <wp:effectExtent l="0" t="0" r="8255" b="0"/>
+            <wp:wrapTight wrapText="bothSides">
+              <wp:wrapPolygon edited="0">
+                <wp:start x="6918" y="0"/>
+                <wp:lineTo x="0" y="0"/>
+                <wp:lineTo x="0" y="17843"/>
+                <wp:lineTo x="4942" y="20661"/>
+                <wp:lineTo x="8565" y="20661"/>
+                <wp:lineTo x="20096" y="20661"/>
+                <wp:lineTo x="20096" y="15026"/>
+                <wp:lineTo x="21413" y="3757"/>
+                <wp:lineTo x="21413" y="0"/>
+                <wp:lineTo x="10213" y="0"/>
+                <wp:lineTo x="6918" y="0"/>
+              </wp:wrapPolygon>
+            </wp:wrapTight>
             <wp:docPr id="4" name="Image 4"/>
             <wp:cNvGraphicFramePr>
               <a:graphicFrameLocks xmlns:a="http://schemas.openxmlformats.org/drawingml/2006/main" noChangeAspect="1"/>
@@ -1101,7 +1306,7 @@
                   <pic:spPr>
                     <a:xfrm>
                       <a:off x="0" y="0"/>
-                      <a:ext cx="969373" cy="236526"/>
+                      <a:ext cx="1249045" cy="438150"/>
                     </a:xfrm>
                     <a:prstGeom prst="rect">
                       <a:avLst/>
@@ -1110,11 +1315,17 @@
                 </pic:pic>
               </a:graphicData>
             </a:graphic>
-          </wp:inline>
+            <wp14:sizeRelV relativeFrom="margin">
+              <wp14:pctHeight>0</wp14:pctHeight>
+            </wp14:sizeRelV>
+          </wp:anchor>
         </w:drawing>
       </w:r>
       <w:r>
-        <w:t>Code</w:t>
+        <w:t>Nous avons modifiés du c</w:t>
+      </w:r>
+      <w:r>
+        <w:t>ode</w:t>
       </w:r>
       <w:r>
         <w:t xml:space="preserve"> JQuery</w:t>
@@ -1129,13 +1340,36 @@
         <w:t>l</w:t>
       </w:r>
       <w:r>
-        <w:t xml:space="preserve">a a permis de donner une certaine </w:t>
+        <w:t xml:space="preserve">a </w:t>
+      </w:r>
+      <w:r>
+        <w:t xml:space="preserve">a permis de donner une certaine </w:t>
       </w:r>
       <w:r>
         <w:t>esthétique</w:t>
       </w:r>
       <w:r>
-        <w:t xml:space="preserve"> à notre site. Exemple </w:t>
+        <w:t xml:space="preserve"> à notre site. </w:t>
+      </w:r>
+    </w:p>
+    <w:p>
+      <w:pPr>
+        <w:jc w:val="center"/>
+      </w:pPr>
+      <w:r>
+        <w:t xml:space="preserve">                  </w:t>
+      </w:r>
+      <w:r>
+        <w:rPr>
+          <w:b/>
+        </w:rPr>
+        <w:t>Exemple</w:t>
+      </w:r>
+      <w:r>
+        <w:t> :</w:t>
+      </w:r>
+      <w:r>
+        <w:t xml:space="preserve"> </w:t>
       </w:r>
       <w:r>
         <w:t xml:space="preserve">effet visuel avec </w:t>
@@ -1144,7 +1378,13 @@
         <w:t>le carrousel</w:t>
       </w:r>
       <w:r>
-        <w:t xml:space="preserve"> d’images dans l’index</w:t>
+        <w:t xml:space="preserve"> d’images dans  </w:t>
+      </w:r>
+      <w:r>
+        <w:t xml:space="preserve">  </w:t>
+      </w:r>
+      <w:r>
+        <w:t>l’index</w:t>
       </w:r>
     </w:p>
     <w:p/>
@@ -1154,10 +1394,33 @@
           <w:noProof/>
           <w:lang w:eastAsia="fr-FR"/>
         </w:rPr>
+        <w:lastRenderedPageBreak/>
         <w:drawing>
-          <wp:inline distT="0" distB="0" distL="0" distR="0">
-            <wp:extent cx="729574" cy="294183"/>
-            <wp:effectExtent l="0" t="0" r="0" b="0"/>
+          <wp:anchor distT="0" distB="0" distL="114300" distR="114300" simplePos="0" relativeHeight="251668480" behindDoc="1" locked="0" layoutInCell="1" allowOverlap="1">
+            <wp:simplePos x="0" y="0"/>
+            <wp:positionH relativeFrom="column">
+              <wp:posOffset>-4445</wp:posOffset>
+            </wp:positionH>
+            <wp:positionV relativeFrom="paragraph">
+              <wp:posOffset>-4445</wp:posOffset>
+            </wp:positionV>
+            <wp:extent cx="944245" cy="381000"/>
+            <wp:effectExtent l="0" t="0" r="8255" b="0"/>
+            <wp:wrapTight wrapText="bothSides">
+              <wp:wrapPolygon edited="0">
+                <wp:start x="16995" y="0"/>
+                <wp:lineTo x="1307" y="1080"/>
+                <wp:lineTo x="872" y="12960"/>
+                <wp:lineTo x="6972" y="18360"/>
+                <wp:lineTo x="6972" y="20520"/>
+                <wp:lineTo x="16560" y="20520"/>
+                <wp:lineTo x="16560" y="18360"/>
+                <wp:lineTo x="21353" y="14040"/>
+                <wp:lineTo x="21353" y="7560"/>
+                <wp:lineTo x="18738" y="0"/>
+                <wp:lineTo x="16995" y="0"/>
+              </wp:wrapPolygon>
+            </wp:wrapTight>
             <wp:docPr id="9" name="Image 9"/>
             <wp:cNvGraphicFramePr>
               <a:graphicFrameLocks xmlns:a="http://schemas.openxmlformats.org/drawingml/2006/main" noChangeAspect="1"/>
@@ -1184,7 +1447,7 @@
                   <pic:spPr>
                     <a:xfrm>
                       <a:off x="0" y="0"/>
-                      <a:ext cx="772983" cy="311687"/>
+                      <a:ext cx="944245" cy="381000"/>
                     </a:xfrm>
                     <a:prstGeom prst="rect">
                       <a:avLst/>
@@ -1193,11 +1456,14 @@
                 </pic:pic>
               </a:graphicData>
             </a:graphic>
-          </wp:inline>
+          </wp:anchor>
         </w:drawing>
       </w:r>
       <w:r>
-        <w:t xml:space="preserve">Avons appris </w:t>
+        <w:t>Nous a</w:t>
+      </w:r>
+      <w:r>
+        <w:t xml:space="preserve">vons appris </w:t>
       </w:r>
       <w:r>
         <w:t>à utiliser l’</w:t>
@@ -1206,7 +1472,10 @@
         <w:t>api de G</w:t>
       </w:r>
       <w:r>
-        <w:t>oogle map </w:t>
+        <w:t>oogleM</w:t>
+      </w:r>
+      <w:r>
+        <w:t>ap </w:t>
       </w:r>
       <w:r>
         <w:t xml:space="preserve">pour </w:t>
@@ -1229,9 +1498,31 @@
           <w:lang w:eastAsia="fr-FR"/>
         </w:rPr>
         <w:drawing>
-          <wp:inline distT="0" distB="0" distL="0" distR="0" wp14:anchorId="576E57BC" wp14:editId="3F28B644">
+          <wp:anchor distT="0" distB="0" distL="114300" distR="114300" simplePos="0" relativeHeight="251669504" behindDoc="1" locked="0" layoutInCell="1" allowOverlap="1">
+            <wp:simplePos x="0" y="0"/>
+            <wp:positionH relativeFrom="column">
+              <wp:posOffset>-4445</wp:posOffset>
+            </wp:positionH>
+            <wp:positionV relativeFrom="paragraph">
+              <wp:posOffset>-4445</wp:posOffset>
+            </wp:positionV>
             <wp:extent cx="933855" cy="494943"/>
             <wp:effectExtent l="0" t="0" r="0" b="635"/>
+            <wp:wrapTight wrapText="bothSides">
+              <wp:wrapPolygon edited="0">
+                <wp:start x="6171" y="0"/>
+                <wp:lineTo x="0" y="2496"/>
+                <wp:lineTo x="0" y="15805"/>
+                <wp:lineTo x="4408" y="20796"/>
+                <wp:lineTo x="6171" y="20796"/>
+                <wp:lineTo x="14988" y="20796"/>
+                <wp:lineTo x="16751" y="20796"/>
+                <wp:lineTo x="21159" y="15805"/>
+                <wp:lineTo x="21159" y="2496"/>
+                <wp:lineTo x="14988" y="0"/>
+                <wp:lineTo x="6171" y="0"/>
+              </wp:wrapPolygon>
+            </wp:wrapTight>
             <wp:docPr id="6" name="Image 6"/>
             <wp:cNvGraphicFramePr>
               <a:graphicFrameLocks xmlns:a="http://schemas.openxmlformats.org/drawingml/2006/main" noChangeAspect="1"/>
@@ -1258,7 +1549,7 @@
                   <pic:spPr>
                     <a:xfrm>
                       <a:off x="0" y="0"/>
-                      <a:ext cx="959426" cy="508496"/>
+                      <a:ext cx="933855" cy="494943"/>
                     </a:xfrm>
                     <a:prstGeom prst="rect">
                       <a:avLst/>
@@ -1267,11 +1558,59 @@
                 </pic:pic>
               </a:graphicData>
             </a:graphic>
-          </wp:inline>
+            <wp14:sizeRelH relativeFrom="page">
+              <wp14:pctWidth>0</wp14:pctWidth>
+            </wp14:sizeRelH>
+            <wp14:sizeRelV relativeFrom="page">
+              <wp14:pctHeight>0</wp14:pctHeight>
+            </wp14:sizeRelV>
+          </wp:anchor>
         </w:drawing>
       </w:r>
       <w:r>
-        <w:t>L’essentiel du site. Nous avons découvert à quel les fonctions pouvait entre puissante, et l’intérêt avec une bonne utilisation de MySQL de rendre des pages dynamique</w:t>
+        <w:t>Compose l’</w:t>
+      </w:r>
+      <w:r>
+        <w:t>essentiel du s</w:t>
+      </w:r>
+      <w:r>
+        <w:t>ite. Nous avons découvert l’importance d</w:t>
+      </w:r>
+      <w:r>
+        <w:t>es</w:t>
+      </w:r>
+      <w:r>
+        <w:t xml:space="preserve"> fonctions</w:t>
+      </w:r>
+      <w:r>
+        <w:t xml:space="preserve"> </w:t>
+      </w:r>
+      <w:r>
+        <w:t>sur des traitements à itérations élevées</w:t>
+      </w:r>
+      <w:r>
+        <w:t>, et</w:t>
+      </w:r>
+      <w:r>
+        <w:t xml:space="preserve"> son </w:t>
+      </w:r>
+      <w:r>
+        <w:t xml:space="preserve">intérêt </w:t>
+      </w:r>
+      <w:r>
+        <w:t>conjugué à</w:t>
+      </w:r>
+      <w:r>
+        <w:t xml:space="preserve"> une bonne utilisation de MySQL </w:t>
+      </w:r>
+      <w:r>
+        <w:t xml:space="preserve">afin </w:t>
+      </w:r>
+      <w:r>
+        <w:t>de rendre des pages dynamique</w:t>
+      </w:r>
+      <w:r>
+        <w:t>s.</w:t>
       </w:r>
     </w:p>
     <w:p/>
@@ -1282,9 +1621,29 @@
           <w:lang w:eastAsia="fr-FR"/>
         </w:rPr>
         <w:drawing>
-          <wp:inline distT="0" distB="0" distL="0" distR="0" wp14:anchorId="2AEDB727" wp14:editId="7C9811CE">
+          <wp:anchor distT="0" distB="0" distL="114300" distR="114300" simplePos="0" relativeHeight="251670528" behindDoc="1" locked="0" layoutInCell="1" allowOverlap="1">
+            <wp:simplePos x="0" y="0"/>
+            <wp:positionH relativeFrom="column">
+              <wp:posOffset>-4445</wp:posOffset>
+            </wp:positionH>
+            <wp:positionV relativeFrom="paragraph">
+              <wp:posOffset>-635</wp:posOffset>
+            </wp:positionV>
             <wp:extent cx="883679" cy="457200"/>
             <wp:effectExtent l="0" t="0" r="0" b="0"/>
+            <wp:wrapTight wrapText="bothSides">
+              <wp:wrapPolygon edited="0">
+                <wp:start x="12112" y="0"/>
+                <wp:lineTo x="0" y="12600"/>
+                <wp:lineTo x="0" y="19800"/>
+                <wp:lineTo x="4193" y="20700"/>
+                <wp:lineTo x="17237" y="20700"/>
+                <wp:lineTo x="20963" y="20700"/>
+                <wp:lineTo x="20963" y="5400"/>
+                <wp:lineTo x="15373" y="0"/>
+                <wp:lineTo x="12112" y="0"/>
+              </wp:wrapPolygon>
+            </wp:wrapTight>
             <wp:docPr id="7" name="Image 7"/>
             <wp:cNvGraphicFramePr>
               <a:graphicFrameLocks xmlns:a="http://schemas.openxmlformats.org/drawingml/2006/main" noChangeAspect="1"/>
@@ -1311,7 +1670,7 @@
                   <pic:spPr>
                     <a:xfrm>
                       <a:off x="0" y="0"/>
-                      <a:ext cx="911216" cy="471447"/>
+                      <a:ext cx="883679" cy="457200"/>
                     </a:xfrm>
                     <a:prstGeom prst="rect">
                       <a:avLst/>
@@ -1320,11 +1679,14 @@
                 </pic:pic>
               </a:graphicData>
             </a:graphic>
-          </wp:inline>
+          </wp:anchor>
         </w:drawing>
       </w:r>
       <w:r>
-        <w:t xml:space="preserve"> Nous nous sommes rendu compte de la simplicité de MySQL par rapport à oracle développeur et ………</w:t>
+        <w:t xml:space="preserve"> </w:t>
+      </w:r>
+      <w:r>
+        <w:t>Bien évidemment le centre névralgique de nos contenus, le gestionnaire simplifié de bases de données MySQL.</w:t>
       </w:r>
     </w:p>
     <w:p/>
@@ -1335,9 +1697,29 @@
           <w:lang w:eastAsia="fr-FR"/>
         </w:rPr>
         <w:drawing>
-          <wp:inline distT="0" distB="0" distL="0" distR="0" wp14:anchorId="37718878" wp14:editId="198D3C29">
+          <wp:anchor distT="0" distB="0" distL="114300" distR="114300" simplePos="0" relativeHeight="251671552" behindDoc="1" locked="0" layoutInCell="1" allowOverlap="1">
+            <wp:simplePos x="0" y="0"/>
+            <wp:positionH relativeFrom="column">
+              <wp:posOffset>6107</wp:posOffset>
+            </wp:positionH>
+            <wp:positionV relativeFrom="paragraph">
+              <wp:posOffset>120015</wp:posOffset>
+            </wp:positionV>
             <wp:extent cx="923802" cy="317811"/>
             <wp:effectExtent l="0" t="0" r="0" b="6350"/>
+            <wp:wrapTight wrapText="bothSides">
+              <wp:wrapPolygon edited="0">
+                <wp:start x="446" y="0"/>
+                <wp:lineTo x="0" y="1296"/>
+                <wp:lineTo x="0" y="15552"/>
+                <wp:lineTo x="12479" y="20736"/>
+                <wp:lineTo x="16490" y="20736"/>
+                <wp:lineTo x="20946" y="16848"/>
+                <wp:lineTo x="20946" y="5184"/>
+                <wp:lineTo x="18718" y="0"/>
+                <wp:lineTo x="446" y="0"/>
+              </wp:wrapPolygon>
+            </wp:wrapTight>
             <wp:docPr id="8" name="Image 8"/>
             <wp:cNvGraphicFramePr>
               <a:graphicFrameLocks xmlns:a="http://schemas.openxmlformats.org/drawingml/2006/main" noChangeAspect="1"/>
@@ -1364,7 +1746,7 @@
                   <pic:spPr>
                     <a:xfrm>
                       <a:off x="0" y="0"/>
-                      <a:ext cx="959116" cy="329960"/>
+                      <a:ext cx="923802" cy="317811"/>
                     </a:xfrm>
                     <a:prstGeom prst="rect">
                       <a:avLst/>
@@ -1373,11 +1755,23 @@
                 </pic:pic>
               </a:graphicData>
             </a:graphic>
-          </wp:inline>
+            <wp14:sizeRelH relativeFrom="page">
+              <wp14:pctWidth>0</wp14:pctWidth>
+            </wp14:sizeRelH>
+            <wp14:sizeRelV relativeFrom="page">
+              <wp14:pctHeight>0</wp14:pctHeight>
+            </wp14:sizeRelV>
+          </wp:anchor>
         </w:drawing>
       </w:r>
       <w:r>
-        <w:t xml:space="preserve">  Le moteur de recherche nous a été très utile, notamment en suivant des tutoriaux, c’est ainsi que nous avons appris à </w:t>
+        <w:t xml:space="preserve">  Le </w:t>
+      </w:r>
+      <w:r>
+        <w:t>moteur de recherche nous a été éminemment</w:t>
+      </w:r>
+      <w:r>
+        <w:t xml:space="preserve"> utile, notamment en suivant des tutoriaux, c’est ainsi que nous avons appris à </w:t>
       </w:r>
       <w:r>
         <w:t>transférer</w:t>
@@ -1389,33 +1783,57 @@
         <w:t>données</w:t>
       </w:r>
       <w:r>
-        <w:t xml:space="preserve"> ou appris des fonctions php encore jamais utilisé (comme explode ou strlen)</w:t>
+        <w:t xml:space="preserve"> ou appris des fonctions </w:t>
+      </w:r>
+      <w:r>
+        <w:t>PHP</w:t>
+      </w:r>
+      <w:r>
+        <w:t xml:space="preserve"> encore jamais utilisé (comme explode </w:t>
+      </w:r>
+      <w:r>
+        <w:t>,tranfert ou</w:t>
+      </w:r>
+      <w:r>
+        <w:t xml:space="preserve"> strlen)</w:t>
       </w:r>
     </w:p>
     <w:p/>
     <w:p>
       <w:pPr>
+        <w:jc w:val="center"/>
         <w:rPr>
           <w:b/>
+          <w:u w:val="single"/>
         </w:rPr>
       </w:pPr>
       <w:r>
         <w:rPr>
           <w:b/>
-        </w:rPr>
-        <w:t xml:space="preserve">Pour veillez </w:t>
+          <w:u w:val="single"/>
+        </w:rPr>
+        <w:t>Avec le soin en tête de veiller</w:t>
       </w:r>
       <w:r>
         <w:rPr>
           <w:b/>
+          <w:u w:val="single"/>
+        </w:rPr>
+        <w:t xml:space="preserve"> </w:t>
+      </w:r>
+      <w:r>
+        <w:rPr>
+          <w:b/>
+          <w:u w:val="single"/>
         </w:rPr>
         <w:t>à</w:t>
       </w:r>
       <w:r>
         <w:rPr>
           <w:b/>
-        </w:rPr>
-        <w:t xml:space="preserve"> l’accessibilité :</w:t>
+          <w:u w:val="single"/>
+        </w:rPr>
+        <w:t xml:space="preserve"> l’accessibilité </w:t>
       </w:r>
     </w:p>
     <w:p>
@@ -1439,7 +1857,7 @@
           <w:szCs w:val="20"/>
           <w:shd w:val="clear" w:color="auto" w:fill="FFFFFF"/>
         </w:rPr>
-        <w:t xml:space="preserve"> grande force de bootstrap est de fournir une grille pour générer des interfaces web « Responsive Design », qui s’adaptent donc parfaitement selon le type d’appareil utilisé (ordinateur, tablette, smartphone…).</w:t>
+        <w:t xml:space="preserve"> grande force de </w:t>
       </w:r>
       <w:r>
         <w:rPr>
@@ -1449,7 +1867,7 @@
           <w:szCs w:val="20"/>
           <w:shd w:val="clear" w:color="auto" w:fill="FFFFFF"/>
         </w:rPr>
-        <w:t xml:space="preserve"> Nous avons pour ce faire appris à mettre </w:t>
+        <w:t>Bootstrap</w:t>
       </w:r>
       <w:r>
         <w:rPr>
@@ -1459,7 +1877,7 @@
           <w:szCs w:val="20"/>
           <w:shd w:val="clear" w:color="auto" w:fill="FFFFFF"/>
         </w:rPr>
-        <w:t>réellement</w:t>
+        <w:t xml:space="preserve"> est de fournir une grille pour générer des interfaces web « Responsive Design », qui s’adaptent donc parfaitement selon le type d’appareil utilisé (ordinateur, tablette, smartphone…).</w:t>
       </w:r>
       <w:r>
         <w:rPr>
@@ -1469,58 +1887,108 @@
           <w:szCs w:val="20"/>
           <w:shd w:val="clear" w:color="auto" w:fill="FFFFFF"/>
         </w:rPr>
-        <w:t xml:space="preserve"> un site en ligne puis testé  sur différente plateforme</w:t>
+        <w:t xml:space="preserve"> Nous avons pour c</w:t>
+      </w:r>
+      <w:r>
+        <w:rPr>
+          <w:rFonts w:ascii="Arial" w:hAnsi="Arial" w:cs="Arial"/>
+          <w:color w:val="333333"/>
+          <w:sz w:val="20"/>
+          <w:szCs w:val="20"/>
+          <w:shd w:val="clear" w:color="auto" w:fill="FFFFFF"/>
+        </w:rPr>
+        <w:t>e faire appris à mettre un site en ligne</w:t>
+      </w:r>
+      <w:r>
+        <w:rPr>
+          <w:rFonts w:ascii="Arial" w:hAnsi="Arial" w:cs="Arial"/>
+          <w:color w:val="333333"/>
+          <w:sz w:val="20"/>
+          <w:szCs w:val="20"/>
+          <w:shd w:val="clear" w:color="auto" w:fill="FFFFFF"/>
+        </w:rPr>
+        <w:t>,</w:t>
+      </w:r>
+      <w:r>
+        <w:rPr>
+          <w:rFonts w:ascii="Arial" w:hAnsi="Arial" w:cs="Arial"/>
+          <w:color w:val="333333"/>
+          <w:sz w:val="20"/>
+          <w:szCs w:val="20"/>
+          <w:shd w:val="clear" w:color="auto" w:fill="FFFFFF"/>
+        </w:rPr>
+        <w:t xml:space="preserve"> puis </w:t>
+      </w:r>
+      <w:r>
+        <w:rPr>
+          <w:rFonts w:ascii="Arial" w:hAnsi="Arial" w:cs="Arial"/>
+          <w:color w:val="333333"/>
+          <w:sz w:val="20"/>
+          <w:szCs w:val="20"/>
+          <w:shd w:val="clear" w:color="auto" w:fill="FFFFFF"/>
+        </w:rPr>
+        <w:t>nous l’avons testé</w:t>
+      </w:r>
+      <w:r>
+        <w:rPr>
+          <w:rFonts w:ascii="Arial" w:hAnsi="Arial" w:cs="Arial"/>
+          <w:color w:val="333333"/>
+          <w:sz w:val="20"/>
+          <w:szCs w:val="20"/>
+          <w:shd w:val="clear" w:color="auto" w:fill="FFFFFF"/>
+        </w:rPr>
+        <w:t xml:space="preserve"> sur différente</w:t>
+      </w:r>
+      <w:r>
+        <w:rPr>
+          <w:rFonts w:ascii="Arial" w:hAnsi="Arial" w:cs="Arial"/>
+          <w:color w:val="333333"/>
+          <w:sz w:val="20"/>
+          <w:szCs w:val="20"/>
+          <w:shd w:val="clear" w:color="auto" w:fill="FFFFFF"/>
+        </w:rPr>
+        <w:t>s</w:t>
+      </w:r>
+      <w:r>
+        <w:rPr>
+          <w:rFonts w:ascii="Arial" w:hAnsi="Arial" w:cs="Arial"/>
+          <w:color w:val="333333"/>
+          <w:sz w:val="20"/>
+          <w:szCs w:val="20"/>
+          <w:shd w:val="clear" w:color="auto" w:fill="FFFFFF"/>
+        </w:rPr>
+        <w:t xml:space="preserve"> plateforme</w:t>
+      </w:r>
+      <w:r>
+        <w:rPr>
+          <w:rFonts w:ascii="Arial" w:hAnsi="Arial" w:cs="Arial"/>
+          <w:color w:val="333333"/>
+          <w:sz w:val="20"/>
+          <w:szCs w:val="20"/>
+          <w:shd w:val="clear" w:color="auto" w:fill="FFFFFF"/>
+        </w:rPr>
+        <w:t>s</w:t>
       </w:r>
     </w:p>
     <w:p/>
     <w:p/>
     <w:p>
       <w:r>
-        <w:t>Affichage sur ipad</w:t>
-      </w:r>
-      <w:r>
-        <w:tab/>
-      </w:r>
-      <w:r>
-        <w:tab/>
-      </w:r>
-      <w:r>
-        <w:tab/>
-      </w:r>
-      <w:r>
-        <w:tab/>
-      </w:r>
-      <w:r>
-        <w:tab/>
-      </w:r>
-      <w:r>
-        <w:tab/>
-      </w:r>
-      <w:r>
-        <w:tab/>
-      </w:r>
-      <w:r>
-        <w:tab/>
-        <w:t>Affichage sur iphone</w:t>
-      </w:r>
-    </w:p>
-    <w:p>
-      <w:r>
         <w:rPr>
           <w:noProof/>
           <w:lang w:eastAsia="fr-FR"/>
         </w:rPr>
         <w:drawing>
-          <wp:anchor distT="0" distB="0" distL="114300" distR="114300" simplePos="0" relativeHeight="251664384" behindDoc="0" locked="0" layoutInCell="1" allowOverlap="1" wp14:anchorId="57486D6E" wp14:editId="109AEB6E">
+          <wp:anchor distT="0" distB="0" distL="114300" distR="114300" simplePos="0" relativeHeight="251664384" behindDoc="0" locked="0" layoutInCell="1" allowOverlap="1" wp14:anchorId="6BF80324" wp14:editId="249D77B6">
             <wp:simplePos x="0" y="0"/>
             <wp:positionH relativeFrom="page">
-              <wp:posOffset>5066976</wp:posOffset>
+              <wp:posOffset>4914900</wp:posOffset>
             </wp:positionH>
             <wp:positionV relativeFrom="margin">
-              <wp:posOffset>5520325</wp:posOffset>
+              <wp:posOffset>5358130</wp:posOffset>
             </wp:positionV>
-            <wp:extent cx="1926590" cy="3531235"/>
-            <wp:effectExtent l="0" t="0" r="0" b="0"/>
+            <wp:extent cx="1926590" cy="3381375"/>
+            <wp:effectExtent l="0" t="0" r="0" b="9525"/>
             <wp:wrapSquare wrapText="bothSides"/>
             <wp:docPr id="12" name="Image 12"/>
             <wp:cNvGraphicFramePr>
@@ -1548,7 +2016,7 @@
                   <pic:spPr>
                     <a:xfrm>
                       <a:off x="0" y="0"/>
-                      <a:ext cx="1926590" cy="3531235"/>
+                      <a:ext cx="1926590" cy="3381375"/>
                     </a:xfrm>
                     <a:prstGeom prst="rect">
                       <a:avLst/>
@@ -1572,13 +2040,13 @@
           <w:lang w:eastAsia="fr-FR"/>
         </w:rPr>
         <w:drawing>
-          <wp:anchor distT="0" distB="0" distL="114300" distR="114300" simplePos="0" relativeHeight="251663360" behindDoc="0" locked="0" layoutInCell="1" allowOverlap="1" wp14:anchorId="72D703A4" wp14:editId="3DB3A5C3">
+          <wp:anchor distT="0" distB="0" distL="114300" distR="114300" simplePos="0" relativeHeight="251663360" behindDoc="0" locked="0" layoutInCell="1" allowOverlap="1" wp14:anchorId="0E56ED93" wp14:editId="37E4EA6F">
             <wp:simplePos x="0" y="0"/>
             <wp:positionH relativeFrom="column">
               <wp:posOffset>-461645</wp:posOffset>
             </wp:positionH>
             <wp:positionV relativeFrom="paragraph">
-              <wp:posOffset>181704</wp:posOffset>
+              <wp:posOffset>171450</wp:posOffset>
             </wp:positionV>
             <wp:extent cx="4127417" cy="3112851"/>
             <wp:effectExtent l="0" t="0" r="6985" b="0"/>
@@ -1627,6 +2095,65 @@
           </wp:anchor>
         </w:drawing>
       </w:r>
+      <w:r>
+        <w:rPr>
+          <w:rFonts w:ascii="Aharoni" w:hAnsi="Aharoni" w:cs="Aharoni"/>
+          <w:b/>
+          <w:sz w:val="24"/>
+          <w:szCs w:val="24"/>
+        </w:rPr>
+        <w:t xml:space="preserve">                    </w:t>
+      </w:r>
+      <w:r>
+        <w:rPr>
+          <w:rFonts w:ascii="Aharoni" w:hAnsi="Aharoni" w:cs="Aharoni"/>
+          <w:b/>
+          <w:sz w:val="24"/>
+          <w:szCs w:val="24"/>
+        </w:rPr>
+        <w:t xml:space="preserve">Affichage sur </w:t>
+      </w:r>
+      <w:r>
+        <w:rPr>
+          <w:rFonts w:ascii="Aharoni" w:hAnsi="Aharoni" w:cs="Aharoni"/>
+          <w:b/>
+          <w:sz w:val="24"/>
+          <w:szCs w:val="24"/>
+        </w:rPr>
+        <w:t>iPad</w:t>
+      </w:r>
+      <w:r>
+        <w:tab/>
+      </w:r>
+      <w:r>
+        <w:tab/>
+      </w:r>
+      <w:r>
+        <w:tab/>
+        <w:t xml:space="preserve">                </w:t>
+      </w:r>
+      <w:r>
+        <w:tab/>
+        <w:t xml:space="preserve">   </w:t>
+      </w:r>
+      <w:r>
+        <w:rPr>
+          <w:rFonts w:ascii="Aharoni" w:hAnsi="Aharoni" w:cs="Aharoni"/>
+          <w:b/>
+          <w:sz w:val="24"/>
+          <w:szCs w:val="24"/>
+        </w:rPr>
+        <w:t xml:space="preserve">Affichage sur </w:t>
+      </w:r>
+      <w:r>
+        <w:rPr>
+          <w:rFonts w:ascii="Aharoni" w:hAnsi="Aharoni" w:cs="Aharoni"/>
+          <w:b/>
+          <w:sz w:val="24"/>
+          <w:szCs w:val="24"/>
+        </w:rPr>
+        <w:t>iPhone</w:t>
+      </w:r>
     </w:p>
     <w:p/>
     <w:p/>
@@ -1641,53 +2168,128 @@
     <w:p/>
     <w:p>
       <w:r>
+        <w:t xml:space="preserve">Le site  </w:t>
+      </w:r>
+      <w:r>
+        <w:t>a</w:t>
+      </w:r>
+      <w:r>
+        <w:t xml:space="preserve"> aussi été testé sur </w:t>
+      </w:r>
+      <w:r>
+        <w:t>différent</w:t>
+      </w:r>
+      <w:r>
+        <w:t xml:space="preserve"> navigateur :</w:t>
+      </w:r>
+    </w:p>
+    <w:p>
+      <w:pPr>
+        <w:rPr>
+          <w:lang w:val="en-GB"/>
+        </w:rPr>
+      </w:pPr>
+      <w:r>
+        <w:rPr>
+          <w:lang w:val="en-GB"/>
+        </w:rPr>
         <w:lastRenderedPageBreak/>
-        <w:t xml:space="preserve">Le site  </w:t>
-      </w:r>
-      <w:r>
-        <w:t>a</w:t>
-      </w:r>
-      <w:r>
-        <w:t xml:space="preserve"> aussi été testé sur </w:t>
-      </w:r>
-      <w:r>
-        <w:t>différent</w:t>
-      </w:r>
-      <w:r>
-        <w:t xml:space="preserve"> navigateur : ie10,IE11,chrome40,</w:t>
-      </w:r>
-      <w:r>
-        <w:t>firefox30,safari ios7 ipad,safari io8 iphone, samsung bertrand.</w:t>
+        <w:t>IE</w:t>
+      </w:r>
+      <w:r>
+        <w:rPr>
+          <w:lang w:val="en-GB"/>
+        </w:rPr>
+        <w:t>10</w:t>
+      </w:r>
+      <w:r>
+        <w:rPr>
+          <w:lang w:val="en-GB"/>
+        </w:rPr>
+        <w:t>, IE11, chrome40, firefox3</w:t>
+      </w:r>
+      <w:r>
+        <w:rPr>
+          <w:lang w:val="en-GB"/>
+        </w:rPr>
+        <w:t>6</w:t>
+      </w:r>
+      <w:r>
+        <w:rPr>
+          <w:lang w:val="en-GB"/>
+        </w:rPr>
+        <w:t>, safari</w:t>
+      </w:r>
+      <w:r>
+        <w:rPr>
+          <w:lang w:val="en-GB"/>
+        </w:rPr>
+        <w:t xml:space="preserve"> ios7 </w:t>
+      </w:r>
+      <w:r>
+        <w:rPr>
+          <w:lang w:val="en-GB"/>
+        </w:rPr>
+        <w:t>iPad, safari</w:t>
+      </w:r>
+      <w:r>
+        <w:rPr>
+          <w:lang w:val="en-GB"/>
+        </w:rPr>
+        <w:t xml:space="preserve"> io8 </w:t>
+      </w:r>
+      <w:r>
+        <w:rPr>
+          <w:lang w:val="en-GB"/>
+        </w:rPr>
+        <w:t>iPhone</w:t>
+      </w:r>
+      <w:r>
+        <w:rPr>
+          <w:lang w:val="en-GB"/>
+        </w:rPr>
+        <w:t xml:space="preserve">, </w:t>
+      </w:r>
+      <w:r>
+        <w:rPr>
+          <w:lang w:val="en-GB"/>
+        </w:rPr>
+        <w:t>Android KitKat</w:t>
+      </w:r>
+      <w:r>
+        <w:rPr>
+          <w:lang w:val="en-GB"/>
+        </w:rPr>
+        <w:t>.</w:t>
       </w:r>
     </w:p>
     <w:p>
       <w:pPr>
         <w:rPr>
+          <w:lang w:val="en-GB"/>
+        </w:rPr>
+      </w:pPr>
+    </w:p>
+    <w:p>
+      <w:pPr>
+        <w:rPr>
           <w:b/>
+          <w:u w:val="single"/>
         </w:rPr>
       </w:pPr>
       <w:r>
         <w:rPr>
           <w:b/>
+          <w:u w:val="single"/>
+        </w:rPr>
+        <w:t xml:space="preserve">La création de la </w:t>
+      </w:r>
+      <w:r>
+        <w:rPr>
+          <w:b/>
+          <w:u w:val="single"/>
         </w:rPr>
         <w:t>Base de données</w:t>
-      </w:r>
-    </w:p>
-    <w:p>
-      <w:r>
-        <w:t xml:space="preserve">Nous avons utilisé </w:t>
-      </w:r>
-      <w:r>
-        <w:t>MySQL</w:t>
-      </w:r>
-      <w:r>
-        <w:t xml:space="preserve"> workbench afin de créer notre base de donnée</w:t>
-      </w:r>
-      <w:r>
-        <w:t>s</w:t>
-      </w:r>
-      <w:r>
-        <w:t>. Une fois d’accord sur le fonctionnement de la base nous avons généré un script et utilisé dans phpmyadmin.</w:t>
       </w:r>
     </w:p>
     <w:p>
@@ -1696,11 +2298,26 @@
           <w:noProof/>
           <w:lang w:eastAsia="fr-FR"/>
         </w:rPr>
-        <w:lastRenderedPageBreak/>
         <w:drawing>
-          <wp:inline distT="0" distB="0" distL="0" distR="0">
-            <wp:extent cx="5603240" cy="7752715"/>
-            <wp:effectExtent l="0" t="0" r="0" b="635"/>
+          <wp:anchor distT="0" distB="0" distL="114300" distR="114300" simplePos="0" relativeHeight="251672576" behindDoc="1" locked="0" layoutInCell="1" allowOverlap="1" wp14:anchorId="77D9F896" wp14:editId="0022897C">
+            <wp:simplePos x="0" y="0"/>
+            <wp:positionH relativeFrom="column">
+              <wp:posOffset>23495</wp:posOffset>
+            </wp:positionH>
+            <wp:positionV relativeFrom="paragraph">
+              <wp:posOffset>618490</wp:posOffset>
+            </wp:positionV>
+            <wp:extent cx="5800725" cy="7414260"/>
+            <wp:effectExtent l="0" t="0" r="9525" b="0"/>
+            <wp:wrapTight wrapText="bothSides">
+              <wp:wrapPolygon edited="0">
+                <wp:start x="0" y="0"/>
+                <wp:lineTo x="0" y="21533"/>
+                <wp:lineTo x="21565" y="21533"/>
+                <wp:lineTo x="21565" y="0"/>
+                <wp:lineTo x="0" y="0"/>
+              </wp:wrapPolygon>
+            </wp:wrapTight>
             <wp:docPr id="1" name="Image 1" descr="C:\Users\Loïc\Desktop\bdd.png"/>
             <wp:cNvGraphicFramePr>
               <a:graphicFrameLocks xmlns:a="http://schemas.openxmlformats.org/drawingml/2006/main" noChangeAspect="1"/>
@@ -1730,7 +2347,7 @@
                   <pic:spPr bwMode="auto">
                     <a:xfrm>
                       <a:off x="0" y="0"/>
-                      <a:ext cx="5603240" cy="7752715"/>
+                      <a:ext cx="5800725" cy="7414260"/>
                     </a:xfrm>
                     <a:prstGeom prst="rect">
                       <a:avLst/>
@@ -1743,31 +2360,109 @@
                 </pic:pic>
               </a:graphicData>
             </a:graphic>
-          </wp:inline>
+            <wp14:sizeRelH relativeFrom="margin">
+              <wp14:pctWidth>0</wp14:pctWidth>
+            </wp14:sizeRelH>
+            <wp14:sizeRelV relativeFrom="margin">
+              <wp14:pctHeight>0</wp14:pctHeight>
+            </wp14:sizeRelV>
+          </wp:anchor>
         </w:drawing>
+      </w:r>
+      <w:r>
+        <w:t>Elle fut épaulée par le logiciel</w:t>
+      </w:r>
+      <w:r>
+        <w:t xml:space="preserve"> </w:t>
+      </w:r>
+      <w:r>
+        <w:t>MySQL</w:t>
+      </w:r>
+      <w:r>
+        <w:t xml:space="preserve"> </w:t>
+      </w:r>
+      <w:r>
+        <w:t>W</w:t>
+      </w:r>
+      <w:bookmarkStart w:id="0" w:name="_GoBack"/>
+      <w:bookmarkEnd w:id="0"/>
+      <w:r>
+        <w:t xml:space="preserve">orkbench afin </w:t>
+      </w:r>
+      <w:r>
+        <w:t>d’en dessiner les grandes lignes</w:t>
+      </w:r>
+      <w:r>
+        <w:t>. Une fo</w:t>
+      </w:r>
+      <w:r>
+        <w:t>is d’accord sur le fonctionnemen</w:t>
+      </w:r>
+      <w:r>
+        <w:t xml:space="preserve">t de la base nous avons généré un script et </w:t>
+      </w:r>
+      <w:r>
+        <w:t xml:space="preserve">l’avons </w:t>
+      </w:r>
+      <w:r>
+        <w:t>utilisé</w:t>
+      </w:r>
+      <w:r>
+        <w:t xml:space="preserve"> </w:t>
+      </w:r>
+      <w:r>
+        <w:t>dans</w:t>
+      </w:r>
+      <w:r>
+        <w:t xml:space="preserve"> phpMyAdmin</w:t>
+      </w:r>
+      <w:r>
+        <w:t>.</w:t>
+      </w:r>
+      <w:r>
+        <w:rPr>
+          <w:noProof/>
+          <w:lang w:eastAsia="fr-FR"/>
+        </w:rPr>
+        <w:t xml:space="preserve"> </w:t>
       </w:r>
     </w:p>
     <w:p/>
     <w:p/>
-    <w:p/>
     <w:p>
       <w:pPr>
         <w:rPr>
           <w:b/>
+          <w:u w:val="single"/>
         </w:rPr>
       </w:pPr>
       <w:r>
         <w:rPr>
           <w:b/>
-        </w:rPr>
-        <w:lastRenderedPageBreak/>
+          <w:u w:val="single"/>
+        </w:rPr>
+        <w:t xml:space="preserve">Les </w:t>
+      </w:r>
+      <w:r>
+        <w:rPr>
+          <w:b/>
+          <w:u w:val="single"/>
+        </w:rPr>
         <w:t>Amélioration</w:t>
       </w:r>
       <w:r>
         <w:rPr>
           <w:b/>
+          <w:u w:val="single"/>
         </w:rPr>
         <w:t xml:space="preserve"> possible</w:t>
+      </w:r>
+      <w:r>
+        <w:rPr>
+          <w:b/>
+          <w:u w:val="single"/>
+        </w:rPr>
+        <w:t>s :</w:t>
       </w:r>
     </w:p>
     <w:p>
@@ -1787,19 +2482,34 @@
       <w:r>
         <w:t xml:space="preserve"> à regarder le code pour le paiement en ligne, mais dans la plupart des cas c’est une plateforme bancaire qui s’adapte au site.</w:t>
       </w:r>
-    </w:p>
-    <w:p>
-      <w:r>
+      <w:r>
+        <w:t xml:space="preserve"> (</w:t>
+      </w:r>
+      <w:r>
+        <w:rPr>
+          <w:i/>
+        </w:rPr>
         <w:t xml:space="preserve">Pour le moment nous ne </w:t>
       </w:r>
       <w:r>
+        <w:rPr>
+          <w:i/>
+        </w:rPr>
         <w:t>vérifions</w:t>
       </w:r>
       <w:r>
+        <w:rPr>
+          <w:i/>
+        </w:rPr>
         <w:t xml:space="preserve"> que le format de la carte. Nous avons essayé de comprendre le contrôle du check digit mais c’était assez compliqué.</w:t>
       </w:r>
-    </w:p>
-    <w:p/>
+      <w:r>
+        <w:rPr>
+          <w:i/>
+        </w:rPr>
+        <w:t>)</w:t>
+      </w:r>
+    </w:p>
     <w:p>
       <w:pPr>
         <w:pStyle w:val="Paragraphedeliste"/>
@@ -1809,49 +2519,13 @@
         </w:numPr>
       </w:pPr>
       <w:r>
-        <w:t xml:space="preserve">Poursuivre le </w:t>
-      </w:r>
-      <w:r>
-        <w:t>modèle</w:t>
-      </w:r>
-      <w:r>
-        <w:t xml:space="preserve"> mvc : nous avons </w:t>
-      </w:r>
-      <w:r>
-        <w:t>essayé</w:t>
-      </w:r>
-      <w:r>
-        <w:t xml:space="preserve"> au maximum de suivre un </w:t>
-      </w:r>
-      <w:r>
-        <w:t>modèle</w:t>
-      </w:r>
-      <w:r>
-        <w:t xml:space="preserve"> mvc pour coder le site (les </w:t>
-      </w:r>
-      <w:r>
-        <w:t>fonctions</w:t>
-      </w:r>
-      <w:r>
-        <w:t xml:space="preserve"> se trouve</w:t>
-      </w:r>
-      <w:r>
-        <w:t>nt</w:t>
-      </w:r>
-      <w:r>
-        <w:t xml:space="preserve"> dans un dossier model), et la vue se trouve </w:t>
-      </w:r>
-      <w:r>
-        <w:t>à</w:t>
-      </w:r>
-      <w:r>
-        <w:t xml:space="preserve"> l’</w:t>
-      </w:r>
-      <w:r>
-        <w:t>extérieur</w:t>
-      </w:r>
-      <w:r>
-        <w:t>.</w:t>
+        <w:t>L’ajout d’un bouton suppression sur les articles du menu lorsqu’</w:t>
+      </w:r>
+      <w:r>
+        <w:t xml:space="preserve">un administrateur est </w:t>
+      </w:r>
+      <w:r>
+        <w:t xml:space="preserve">logué. </w:t>
       </w:r>
     </w:p>
     <w:p>
@@ -1863,42 +2537,61 @@
         </w:numPr>
       </w:pPr>
       <w:r>
-        <w:t xml:space="preserve">Certaine </w:t>
-      </w:r>
-      <w:r>
-        <w:t>des pages</w:t>
-      </w:r>
-      <w:r>
-        <w:t xml:space="preserve"> php que nous </w:t>
-      </w:r>
-      <w:r>
-        <w:t>avons</w:t>
+        <w:t xml:space="preserve">Poursuivre le </w:t>
+      </w:r>
+      <w:r>
+        <w:t>modèle</w:t>
       </w:r>
       <w:r>
         <w:t xml:space="preserve"> </w:t>
       </w:r>
       <w:r>
-        <w:t>conçu</w:t>
-      </w:r>
-      <w:r>
-        <w:t xml:space="preserve"> pourrait </w:t>
-      </w:r>
-      <w:r>
-        <w:t>ê</w:t>
-      </w:r>
-      <w:r>
-        <w:t xml:space="preserve">tre transformé en fonction et se retrouver dans le dossier </w:t>
+        <w:t>MVC</w:t>
+      </w:r>
+      <w:r>
+        <w:t xml:space="preserve"> : nous avons </w:t>
+      </w:r>
+      <w:r>
+        <w:t>essayé</w:t>
+      </w:r>
+      <w:r>
+        <w:t xml:space="preserve"> au maximum de suivre un </w:t>
       </w:r>
       <w:r>
         <w:t>modèle</w:t>
       </w:r>
       <w:r>
+        <w:t xml:space="preserve"> </w:t>
+      </w:r>
+      <w:r>
+        <w:t>MVC</w:t>
+      </w:r>
+      <w:r>
+        <w:t xml:space="preserve"> pour coder le site (les </w:t>
+      </w:r>
+      <w:r>
+        <w:t>fonctions</w:t>
+      </w:r>
+      <w:r>
+        <w:t xml:space="preserve"> se trouve</w:t>
+      </w:r>
+      <w:r>
+        <w:t>nt</w:t>
+      </w:r>
+      <w:r>
+        <w:t xml:space="preserve"> dans un dossier model), et la vue se trouve </w:t>
+      </w:r>
+      <w:r>
+        <w:t>à</w:t>
+      </w:r>
+      <w:r>
+        <w:t xml:space="preserve"> l’</w:t>
+      </w:r>
+      <w:r>
+        <w:t>extérieur</w:t>
+      </w:r>
+      <w:r>
         <w:t>.</w:t>
-      </w:r>
-    </w:p>
-    <w:p>
-      <w:r>
-        <w:t>Carrousel mis en place dans article.php mais eu le temps d’implémenter une fonction qui va chercher différentes images pour le même produit.</w:t>
       </w:r>
     </w:p>
     <w:p>
@@ -1910,10 +2603,137 @@
         </w:numPr>
       </w:pPr>
       <w:r>
+        <w:t xml:space="preserve">Certaine </w:t>
+      </w:r>
+      <w:r>
+        <w:t>des pages</w:t>
+      </w:r>
+      <w:r>
+        <w:t xml:space="preserve"> </w:t>
+      </w:r>
+      <w:r>
+        <w:t>PHP</w:t>
+      </w:r>
+      <w:r>
+        <w:t xml:space="preserve"> que nous </w:t>
+      </w:r>
+      <w:r>
+        <w:t>avons</w:t>
+      </w:r>
+      <w:r>
+        <w:t xml:space="preserve"> </w:t>
+      </w:r>
+      <w:r>
+        <w:t>conçu</w:t>
+      </w:r>
+      <w:r>
+        <w:t xml:space="preserve"> pourrait </w:t>
+      </w:r>
+      <w:r>
+        <w:t>ê</w:t>
+      </w:r>
+      <w:r>
+        <w:t xml:space="preserve">tre transformé en fonction et se retrouver dans le dossier </w:t>
+      </w:r>
+      <w:r>
+        <w:t>modèle</w:t>
+      </w:r>
+      <w:r>
+        <w:t>.</w:t>
+      </w:r>
+    </w:p>
+    <w:p>
+      <w:pPr>
+        <w:pStyle w:val="Paragraphedeliste"/>
+        <w:numPr>
+          <w:ilvl w:val="0"/>
+          <w:numId w:val="1"/>
+        </w:numPr>
+        <w:ind w:right="-426"/>
+      </w:pPr>
+      <w:r>
+        <w:t>Le c</w:t>
+      </w:r>
+      <w:r>
+        <w:t>arrousel mis e</w:t>
+      </w:r>
+      <w:r>
+        <w:t xml:space="preserve">n place dans </w:t>
+      </w:r>
+      <w:r>
+        <w:t>« </w:t>
+      </w:r>
+      <w:r>
+        <w:t>article.php</w:t>
+      </w:r>
+      <w:r>
+        <w:t> »</w:t>
+      </w:r>
+      <w:r>
+        <w:t xml:space="preserve"> mais</w:t>
+      </w:r>
+      <w:r>
+        <w:t xml:space="preserve"> le temps </w:t>
+      </w:r>
+      <w:r>
+        <w:t xml:space="preserve">manqua pour </w:t>
+      </w:r>
+      <w:r>
+        <w:t>implémenter une fonction qui va chercher différentes images pour le même produit.</w:t>
+      </w:r>
+    </w:p>
+    <w:p>
+      <w:pPr>
+        <w:pStyle w:val="Paragraphedeliste"/>
+        <w:numPr>
+          <w:ilvl w:val="0"/>
+          <w:numId w:val="1"/>
+        </w:numPr>
+      </w:pPr>
+      <w:r>
         <w:t>Déjà fonctionnel mais amélioration du responsive pour les petites résolutions (smartphone), et pour les non-voyants.</w:t>
       </w:r>
-      <w:bookmarkStart w:id="0" w:name="_GoBack"/>
-      <w:bookmarkEnd w:id="0"/>
+    </w:p>
+    <w:p>
+      <w:pPr>
+        <w:pStyle w:val="Paragraphedeliste"/>
+        <w:ind w:left="1065"/>
+      </w:pPr>
+    </w:p>
+    <w:p>
+      <w:pPr>
+        <w:pStyle w:val="Paragraphedeliste"/>
+        <w:ind w:left="1065"/>
+      </w:pPr>
+    </w:p>
+    <w:p>
+      <w:pPr>
+        <w:pStyle w:val="Paragraphedeliste"/>
+        <w:ind w:left="1065"/>
+      </w:pPr>
+    </w:p>
+    <w:p>
+      <w:pPr>
+        <w:pStyle w:val="Paragraphedeliste"/>
+        <w:ind w:left="1065"/>
+      </w:pPr>
+    </w:p>
+    <w:p>
+      <w:pPr>
+        <w:pStyle w:val="Paragraphedeliste"/>
+        <w:ind w:left="0"/>
+        <w:rPr>
+          <w:b/>
+          <w:u w:val="single"/>
+        </w:rPr>
+      </w:pPr>
+      <w:r>
+        <w:rPr>
+          <w:b/>
+          <w:u w:val="single"/>
+        </w:rPr>
+        <w:t>CONCLUSION :</w:t>
+      </w:r>
     </w:p>
     <w:p>
       <w:r>
@@ -1929,13 +2749,31 @@
         <w:t>à</w:t>
       </w:r>
       <w:r>
-        <w:t xml:space="preserve"> terme, c’était pour nous la grande oc</w:t>
+        <w:t xml:space="preserve"> ter</w:t>
+      </w:r>
+      <w:r>
+        <w:t>me, ce fut pour nous l’</w:t>
+      </w:r>
+      <w:r>
+        <w:t>oc</w:t>
       </w:r>
       <w:r>
         <w:t>casion de se familiariser avec B</w:t>
       </w:r>
       <w:r>
-        <w:t xml:space="preserve">ootstrap dont la connaissance est une valeur ajouté sur notre lieu de travail. </w:t>
+        <w:t>ootstrap</w:t>
+      </w:r>
+      <w:r>
+        <w:t>,</w:t>
+      </w:r>
+      <w:r>
+        <w:t xml:space="preserve"> </w:t>
+      </w:r>
+      <w:r>
+        <w:t>sa</w:t>
+      </w:r>
+      <w:r>
+        <w:t xml:space="preserve"> connaissance est une valeur ajouté sur notre lieu de travail. </w:t>
       </w:r>
     </w:p>
     <w:p>
@@ -1963,13 +2801,25 @@
         <w:t>équipe</w:t>
       </w:r>
       <w:r>
-        <w:t xml:space="preserve">, devoir faire des choix, et trancher sur </w:t>
-      </w:r>
-      <w:r>
-        <w:t>décision</w:t>
-      </w:r>
-      <w:r>
-        <w:t xml:space="preserve"> pour avancer dans le projet. </w:t>
+        <w:t>, devoir faire des choix, et trancher sur</w:t>
+      </w:r>
+      <w:r>
+        <w:t xml:space="preserve"> certaines</w:t>
+      </w:r>
+      <w:r>
+        <w:t xml:space="preserve"> </w:t>
+      </w:r>
+      <w:r>
+        <w:t>questions</w:t>
+      </w:r>
+      <w:r>
+        <w:t xml:space="preserve"> </w:t>
+      </w:r>
+      <w:r>
+        <w:t>afin d’</w:t>
+      </w:r>
+      <w:r>
+        <w:t xml:space="preserve">avancer dans le projet. </w:t>
       </w:r>
     </w:p>
     <w:p/>
@@ -2656,6 +3506,104 @@
     <w:uiPriority w:val="99"/>
     <w:rsid w:val="00CC0C80"/>
   </w:style>
+  <w:style w:type="character" w:styleId="Marquedecommentaire">
+    <w:name w:val="annotation reference"/>
+    <w:basedOn w:val="Policepardfaut"/>
+    <w:uiPriority w:val="99"/>
+    <w:semiHidden/>
+    <w:unhideWhenUsed/>
+    <w:rsid w:val="00F41528"/>
+    <w:rPr>
+      <w:sz w:val="16"/>
+      <w:szCs w:val="16"/>
+    </w:rPr>
+  </w:style>
+  <w:style w:type="paragraph" w:styleId="Commentaire">
+    <w:name w:val="annotation text"/>
+    <w:basedOn w:val="Normal"/>
+    <w:link w:val="CommentaireCar"/>
+    <w:uiPriority w:val="99"/>
+    <w:semiHidden/>
+    <w:unhideWhenUsed/>
+    <w:rsid w:val="00F41528"/>
+    <w:pPr>
+      <w:spacing w:line="240" w:lineRule="auto"/>
+    </w:pPr>
+    <w:rPr>
+      <w:sz w:val="20"/>
+      <w:szCs w:val="20"/>
+    </w:rPr>
+  </w:style>
+  <w:style w:type="character" w:customStyle="1" w:styleId="CommentaireCar">
+    <w:name w:val="Commentaire Car"/>
+    <w:basedOn w:val="Policepardfaut"/>
+    <w:link w:val="Commentaire"/>
+    <w:uiPriority w:val="99"/>
+    <w:semiHidden/>
+    <w:rsid w:val="00F41528"/>
+    <w:rPr>
+      <w:sz w:val="20"/>
+      <w:szCs w:val="20"/>
+    </w:rPr>
+  </w:style>
+  <w:style w:type="paragraph" w:styleId="Objetducommentaire">
+    <w:name w:val="annotation subject"/>
+    <w:basedOn w:val="Commentaire"/>
+    <w:next w:val="Commentaire"/>
+    <w:link w:val="ObjetducommentaireCar"/>
+    <w:uiPriority w:val="99"/>
+    <w:semiHidden/>
+    <w:unhideWhenUsed/>
+    <w:rsid w:val="00F41528"/>
+    <w:rPr>
+      <w:b/>
+      <w:bCs/>
+    </w:rPr>
+  </w:style>
+  <w:style w:type="character" w:customStyle="1" w:styleId="ObjetducommentaireCar">
+    <w:name w:val="Objet du commentaire Car"/>
+    <w:basedOn w:val="CommentaireCar"/>
+    <w:link w:val="Objetducommentaire"/>
+    <w:uiPriority w:val="99"/>
+    <w:semiHidden/>
+    <w:rsid w:val="00F41528"/>
+    <w:rPr>
+      <w:b/>
+      <w:bCs/>
+      <w:sz w:val="20"/>
+      <w:szCs w:val="20"/>
+    </w:rPr>
+  </w:style>
+  <w:style w:type="paragraph" w:styleId="Textedebulles">
+    <w:name w:val="Balloon Text"/>
+    <w:basedOn w:val="Normal"/>
+    <w:link w:val="TextedebullesCar"/>
+    <w:uiPriority w:val="99"/>
+    <w:semiHidden/>
+    <w:unhideWhenUsed/>
+    <w:rsid w:val="00F41528"/>
+    <w:pPr>
+      <w:spacing w:after="0" w:line="240" w:lineRule="auto"/>
+    </w:pPr>
+    <w:rPr>
+      <w:rFonts w:ascii="Segoe UI" w:hAnsi="Segoe UI" w:cs="Segoe UI"/>
+      <w:sz w:val="18"/>
+      <w:szCs w:val="18"/>
+    </w:rPr>
+  </w:style>
+  <w:style w:type="character" w:customStyle="1" w:styleId="TextedebullesCar">
+    <w:name w:val="Texte de bulles Car"/>
+    <w:basedOn w:val="Policepardfaut"/>
+    <w:link w:val="Textedebulles"/>
+    <w:uiPriority w:val="99"/>
+    <w:semiHidden/>
+    <w:rsid w:val="00F41528"/>
+    <w:rPr>
+      <w:rFonts w:ascii="Segoe UI" w:hAnsi="Segoe UI" w:cs="Segoe UI"/>
+      <w:sz w:val="18"/>
+      <w:szCs w:val="18"/>
+    </w:rPr>
+  </w:style>
 </w:styles>
 </file>
 

</xml_diff>